<commit_message>
MDLoop für einen reaktiven Test grob programmiert
</commit_message>
<xml_diff>
--- a/Word/Projektdokumentation.docx
+++ b/Word/Projektdokumentation.docx
@@ -5104,7 +5104,7 @@
         </w:rPr>
         <w:lastRenderedPageBreak/>
         <w:drawing>
-          <wp:inline distT="0" distB="0" distL="0" distR="0" wp14:anchorId="7D2C61A4" wp14:editId="058056F8">
+          <wp:inline distT="0" distB="0" distL="0" distR="0" wp14:anchorId="7D2C61A4" wp14:editId="0309D5F6">
             <wp:extent cx="1466850" cy="2481580"/>
             <wp:effectExtent l="76200" t="76200" r="133350" b="128270"/>
             <wp:docPr id="883512058" name="Grafik 19" descr="Ein Bild, das Pflanze, Zimmerpflanze, Blumentopf enthält.&#10;&#10;KI-generierte Inhalte können fehlerhaft sein."/>
@@ -5891,9 +5891,9 @@
         </w:rPr>
         <w:footnoteReference w:id="6"/>
       </w:r>
-      <w:bookmarkStart w:id="24" w:name="_Toc197001890"/>
-      <w:bookmarkStart w:id="25" w:name="_Ab_wann_Wasser?"/>
-      <w:bookmarkEnd w:id="25"/>
+      <w:bookmarkStart w:id="24" w:name="_Ab_wann_Wasser?"/>
+      <w:bookmarkStart w:id="25" w:name="_Toc197001890"/>
+      <w:bookmarkEnd w:id="24"/>
       <w:r>
         <w:br w:type="page"/>
       </w:r>
@@ -5906,7 +5906,7 @@
         <w:lastRenderedPageBreak/>
         <w:t>Ab wann Wasser?</w:t>
       </w:r>
-      <w:bookmarkEnd w:id="24"/>
+      <w:bookmarkEnd w:id="25"/>
       <w:r>
         <w:t xml:space="preserve"> </w:t>
       </w:r>
@@ -6176,16 +6176,17 @@
         <w:t>Emojis für jede Stufe</w:t>
       </w:r>
     </w:p>
+    <w:p/>
     <w:p>
       <w:r>
         <w:rPr>
           <w:noProof/>
         </w:rPr>
         <w:drawing>
-          <wp:inline distT="0" distB="0" distL="0" distR="0" wp14:anchorId="0DF95F8C" wp14:editId="32D327E5">
-            <wp:extent cx="848360" cy="842400"/>
-            <wp:effectExtent l="0" t="0" r="8890" b="0"/>
-            <wp:docPr id="453093455" name="Grafik 1"/>
+          <wp:inline distT="0" distB="0" distL="0" distR="0" wp14:anchorId="3049BED2" wp14:editId="0541094F">
+            <wp:extent cx="945931" cy="945931"/>
+            <wp:effectExtent l="0" t="0" r="6985" b="6985"/>
+            <wp:docPr id="744283340" name="Grafik 49" descr="Ein Bild, das Farbigkeit, Grafiken, Kreis, Kunst enthält.&#10;&#10;KI-generierte Inhalte können fehlerhaft sein."/>
             <wp:cNvGraphicFramePr>
               <a:graphicFrameLocks xmlns:a="http://schemas.openxmlformats.org/drawingml/2006/main" noChangeAspect="1"/>
             </wp:cNvGraphicFramePr>
@@ -6193,30 +6194,36 @@
               <a:graphicData uri="http://schemas.openxmlformats.org/drawingml/2006/picture">
                 <pic:pic xmlns:pic="http://schemas.openxmlformats.org/drawingml/2006/picture">
                   <pic:nvPicPr>
-                    <pic:cNvPr id="453093455" name=""/>
-                    <pic:cNvPicPr/>
+                    <pic:cNvPr id="744283340" name="Grafik 49" descr="Ein Bild, das Farbigkeit, Grafiken, Kreis, Kunst enthält.&#10;&#10;KI-generierte Inhalte können fehlerhaft sein."/>
+                    <pic:cNvPicPr>
+                      <a:picLocks noChangeAspect="1" noChangeArrowheads="1"/>
+                    </pic:cNvPicPr>
                   </pic:nvPicPr>
-                  <pic:blipFill rotWithShape="1">
-                    <a:blip r:embed="rId34"/>
-                    <a:srcRect l="14500" t="9453" r="11181" b="11478"/>
-                    <a:stretch/>
+                  <pic:blipFill>
+                    <a:blip r:embed="rId34">
+                      <a:extLst>
+                        <a:ext uri="{28A0092B-C50C-407E-A947-70E740481C1C}">
+                          <a14:useLocalDpi xmlns:a14="http://schemas.microsoft.com/office/drawing/2010/main" val="0"/>
+                        </a:ext>
+                      </a:extLst>
+                    </a:blip>
+                    <a:srcRect/>
+                    <a:stretch>
+                      <a:fillRect/>
+                    </a:stretch>
                   </pic:blipFill>
                   <pic:spPr bwMode="auto">
                     <a:xfrm>
                       <a:off x="0" y="0"/>
-                      <a:ext cx="849590" cy="843621"/>
+                      <a:ext cx="950215" cy="950215"/>
                     </a:xfrm>
                     <a:prstGeom prst="rect">
                       <a:avLst/>
                     </a:prstGeom>
+                    <a:noFill/>
                     <a:ln>
                       <a:noFill/>
                     </a:ln>
-                    <a:extLst>
-                      <a:ext uri="{53640926-AAD7-44D8-BBD7-CCE9431645EC}">
-                        <a14:shadowObscured xmlns:a14="http://schemas.microsoft.com/office/drawing/2010/main"/>
-                      </a:ext>
-                    </a:extLst>
                   </pic:spPr>
                 </pic:pic>
               </a:graphicData>
@@ -6229,7 +6236,7 @@
       <w:pPr>
         <w:pStyle w:val="Beschriftung"/>
       </w:pPr>
-      <w:bookmarkStart w:id="27" w:name="_Toc198190446"/>
+      <w:bookmarkStart w:id="27" w:name="_Toc198190447"/>
       <w:r>
         <w:t xml:space="preserve">Abbildung </w:t>
       </w:r>
@@ -6242,19 +6249,16 @@
         </w:r>
       </w:fldSimple>
       <w:r>
-        <w:t>: Wein Emoji</w:t>
+        <w:t>: Lach Emoji</w:t>
       </w:r>
       <w:bookmarkEnd w:id="27"/>
     </w:p>
     <w:p>
       <w:r>
-        <w:t>Der Feuchtigkeitswert beträgt mehr als 800. Die Pflanze fängt an zu weinen</w:t>
-      </w:r>
-      <w:r>
-        <w:t xml:space="preserve"> und sollte weniger begossen werden</w:t>
-      </w:r>
-      <w:r>
-        <w:t>.</w:t>
+        <w:t>Der Feuchtigkeitswert beträgt 600-800. Der Pflanze geht es bestens</w:t>
+      </w:r>
+      <w:r>
+        <w:t>, deshalb benötigt sie für die nächsten 4 – 7 Tage kein Wasser mehr.</w:t>
       </w:r>
     </w:p>
     <w:p>
@@ -6263,10 +6267,10 @@
           <w:noProof/>
         </w:rPr>
         <w:drawing>
-          <wp:inline distT="0" distB="0" distL="0" distR="0" wp14:anchorId="2B4D580D" wp14:editId="5137A325">
-            <wp:extent cx="834546" cy="848995"/>
-            <wp:effectExtent l="0" t="0" r="3810" b="8255"/>
-            <wp:docPr id="282878164" name="Grafik 1"/>
+          <wp:inline distT="0" distB="0" distL="0" distR="0" wp14:anchorId="34843934" wp14:editId="678639D6">
+            <wp:extent cx="945515" cy="945515"/>
+            <wp:effectExtent l="0" t="0" r="6985" b="6985"/>
+            <wp:docPr id="1869175974" name="Grafik 50" descr="Ein Bild, das Farbigkeit, Grafiken, Kreis, Kunst enthält.&#10;&#10;KI-generierte Inhalte können fehlerhaft sein."/>
             <wp:cNvGraphicFramePr>
               <a:graphicFrameLocks xmlns:a="http://schemas.openxmlformats.org/drawingml/2006/main" noChangeAspect="1"/>
             </wp:cNvGraphicFramePr>
@@ -6274,30 +6278,36 @@
               <a:graphicData uri="http://schemas.openxmlformats.org/drawingml/2006/picture">
                 <pic:pic xmlns:pic="http://schemas.openxmlformats.org/drawingml/2006/picture">
                   <pic:nvPicPr>
-                    <pic:cNvPr id="282878164" name=""/>
-                    <pic:cNvPicPr/>
+                    <pic:cNvPr id="1869175974" name="Grafik 50" descr="Ein Bild, das Farbigkeit, Grafiken, Kreis, Kunst enthält.&#10;&#10;KI-generierte Inhalte können fehlerhaft sein."/>
+                    <pic:cNvPicPr>
+                      <a:picLocks noChangeAspect="1" noChangeArrowheads="1"/>
+                    </pic:cNvPicPr>
                   </pic:nvPicPr>
-                  <pic:blipFill rotWithShape="1">
-                    <a:blip r:embed="rId35"/>
-                    <a:srcRect l="9627" t="8099" r="10665" b="12261"/>
-                    <a:stretch/>
+                  <pic:blipFill>
+                    <a:blip r:embed="rId35">
+                      <a:extLst>
+                        <a:ext uri="{28A0092B-C50C-407E-A947-70E740481C1C}">
+                          <a14:useLocalDpi xmlns:a14="http://schemas.microsoft.com/office/drawing/2010/main" val="0"/>
+                        </a:ext>
+                      </a:extLst>
+                    </a:blip>
+                    <a:srcRect/>
+                    <a:stretch>
+                      <a:fillRect/>
+                    </a:stretch>
                   </pic:blipFill>
                   <pic:spPr bwMode="auto">
                     <a:xfrm>
                       <a:off x="0" y="0"/>
-                      <a:ext cx="835256" cy="849717"/>
+                      <a:ext cx="948436" cy="948436"/>
                     </a:xfrm>
                     <a:prstGeom prst="rect">
                       <a:avLst/>
                     </a:prstGeom>
+                    <a:noFill/>
                     <a:ln>
                       <a:noFill/>
                     </a:ln>
-                    <a:extLst>
-                      <a:ext uri="{53640926-AAD7-44D8-BBD7-CCE9431645EC}">
-                        <a14:shadowObscured xmlns:a14="http://schemas.microsoft.com/office/drawing/2010/main"/>
-                      </a:ext>
-                    </a:extLst>
                   </pic:spPr>
                 </pic:pic>
               </a:graphicData>
@@ -6310,7 +6320,7 @@
       <w:pPr>
         <w:pStyle w:val="Beschriftung"/>
       </w:pPr>
-      <w:bookmarkStart w:id="28" w:name="_Toc198190447"/>
+      <w:bookmarkStart w:id="28" w:name="_Toc198190448"/>
       <w:r>
         <w:t xml:space="preserve">Abbildung </w:t>
       </w:r>
@@ -6323,16 +6333,24 @@
         </w:r>
       </w:fldSimple>
       <w:r>
-        <w:t>: Lach Emoji</w:t>
+        <w:t xml:space="preserve">: </w:t>
+      </w:r>
+      <w:proofErr w:type="spellStart"/>
+      <w:r>
+        <w:t>Meh</w:t>
+      </w:r>
+      <w:proofErr w:type="spellEnd"/>
+      <w:r>
+        <w:t xml:space="preserve"> Emoji</w:t>
       </w:r>
       <w:bookmarkEnd w:id="28"/>
     </w:p>
     <w:p>
       <w:r>
-        <w:t>Der Feuchtigkeitswert beträgt 600-800. Der Pflanze geht es bestens</w:t>
-      </w:r>
-      <w:r>
-        <w:t>, deshalb benötigt sie für die nächsten 4 – 7 Tage kein Wasser mehr.</w:t>
+        <w:t>Der Feuchtigkeitswert beträgt 300-600. Es</w:t>
+      </w:r>
+      <w:r>
+        <w:t xml:space="preserve"> geht ihr weder schlecht noch gut.</w:t>
       </w:r>
     </w:p>
     <w:p>
@@ -6341,10 +6359,10 @@
           <w:noProof/>
         </w:rPr>
         <w:drawing>
-          <wp:inline distT="0" distB="0" distL="0" distR="0" wp14:anchorId="14320B16" wp14:editId="5EDFFAA5">
-            <wp:extent cx="848938" cy="842010"/>
-            <wp:effectExtent l="0" t="0" r="8890" b="0"/>
-            <wp:docPr id="578231476" name="Grafik 1"/>
+          <wp:inline distT="0" distB="0" distL="0" distR="0" wp14:anchorId="501D3BC0" wp14:editId="7F538DE8">
+            <wp:extent cx="1008993" cy="1008993"/>
+            <wp:effectExtent l="0" t="0" r="1270" b="1270"/>
+            <wp:docPr id="1274248133" name="Grafik 51" descr="Ein Bild, das Farbigkeit, Grafiken, Kreis, Kunst enthält.&#10;&#10;KI-generierte Inhalte können fehlerhaft sein."/>
             <wp:cNvGraphicFramePr>
               <a:graphicFrameLocks xmlns:a="http://schemas.openxmlformats.org/drawingml/2006/main" noChangeAspect="1"/>
             </wp:cNvGraphicFramePr>
@@ -6352,30 +6370,36 @@
               <a:graphicData uri="http://schemas.openxmlformats.org/drawingml/2006/picture">
                 <pic:pic xmlns:pic="http://schemas.openxmlformats.org/drawingml/2006/picture">
                   <pic:nvPicPr>
-                    <pic:cNvPr id="578231476" name=""/>
-                    <pic:cNvPicPr/>
+                    <pic:cNvPr id="1274248133" name="Grafik 51" descr="Ein Bild, das Farbigkeit, Grafiken, Kreis, Kunst enthält.&#10;&#10;KI-generierte Inhalte können fehlerhaft sein."/>
+                    <pic:cNvPicPr>
+                      <a:picLocks noChangeAspect="1" noChangeArrowheads="1"/>
+                    </pic:cNvPicPr>
                   </pic:nvPicPr>
-                  <pic:blipFill rotWithShape="1">
-                    <a:blip r:embed="rId36"/>
-                    <a:srcRect l="8628" t="10250" r="13105" b="14756"/>
-                    <a:stretch/>
+                  <pic:blipFill>
+                    <a:blip r:embed="rId36">
+                      <a:extLst>
+                        <a:ext uri="{28A0092B-C50C-407E-A947-70E740481C1C}">
+                          <a14:useLocalDpi xmlns:a14="http://schemas.microsoft.com/office/drawing/2010/main" val="0"/>
+                        </a:ext>
+                      </a:extLst>
+                    </a:blip>
+                    <a:srcRect/>
+                    <a:stretch>
+                      <a:fillRect/>
+                    </a:stretch>
                   </pic:blipFill>
                   <pic:spPr bwMode="auto">
                     <a:xfrm>
                       <a:off x="0" y="0"/>
-                      <a:ext cx="849964" cy="843028"/>
+                      <a:ext cx="1009712" cy="1009712"/>
                     </a:xfrm>
                     <a:prstGeom prst="rect">
                       <a:avLst/>
                     </a:prstGeom>
+                    <a:noFill/>
                     <a:ln>
                       <a:noFill/>
                     </a:ln>
-                    <a:extLst>
-                      <a:ext uri="{53640926-AAD7-44D8-BBD7-CCE9431645EC}">
-                        <a14:shadowObscured xmlns:a14="http://schemas.microsoft.com/office/drawing/2010/main"/>
-                      </a:ext>
-                    </a:extLst>
                   </pic:spPr>
                 </pic:pic>
               </a:graphicData>
@@ -6388,7 +6412,7 @@
       <w:pPr>
         <w:pStyle w:val="Beschriftung"/>
       </w:pPr>
-      <w:bookmarkStart w:id="29" w:name="_Toc198190448"/>
+      <w:bookmarkStart w:id="29" w:name="_Toc198190449"/>
       <w:r>
         <w:t xml:space="preserve">Abbildung </w:t>
       </w:r>
@@ -6401,109 +6425,52 @@
         </w:r>
       </w:fldSimple>
       <w:r>
-        <w:t xml:space="preserve">: </w:t>
-      </w:r>
-      <w:proofErr w:type="spellStart"/>
-      <w:r>
-        <w:t>Meh</w:t>
-      </w:r>
-      <w:proofErr w:type="spellEnd"/>
-      <w:r>
-        <w:t xml:space="preserve"> Emoji</w:t>
+        <w:t>: Trauriger Emoji</w:t>
       </w:r>
       <w:bookmarkEnd w:id="29"/>
     </w:p>
     <w:p>
       <w:r>
-        <w:t>Der Feuchtigkeitswert beträgt 300-600. Es</w:t>
-      </w:r>
-      <w:r>
-        <w:t xml:space="preserve"> geht ihr weder schlecht noch gut.</w:t>
-      </w:r>
-    </w:p>
-    <w:p>
-      <w:r>
-        <w:rPr>
-          <w:noProof/>
-        </w:rPr>
-        <w:drawing>
-          <wp:inline distT="0" distB="0" distL="0" distR="0" wp14:anchorId="45EFA689" wp14:editId="15D4C018">
-            <wp:extent cx="841736" cy="848995"/>
-            <wp:effectExtent l="0" t="0" r="0" b="8255"/>
-            <wp:docPr id="581767998" name="Grafik 1"/>
-            <wp:cNvGraphicFramePr>
-              <a:graphicFrameLocks xmlns:a="http://schemas.openxmlformats.org/drawingml/2006/main" noChangeAspect="1"/>
-            </wp:cNvGraphicFramePr>
-            <a:graphic xmlns:a="http://schemas.openxmlformats.org/drawingml/2006/main">
-              <a:graphicData uri="http://schemas.openxmlformats.org/drawingml/2006/picture">
-                <pic:pic xmlns:pic="http://schemas.openxmlformats.org/drawingml/2006/picture">
-                  <pic:nvPicPr>
-                    <pic:cNvPr id="581767998" name=""/>
-                    <pic:cNvPicPr/>
-                  </pic:nvPicPr>
-                  <pic:blipFill rotWithShape="1">
-                    <a:blip r:embed="rId37"/>
-                    <a:srcRect l="9277" t="5088" r="7295" b="9145"/>
-                    <a:stretch/>
-                  </pic:blipFill>
-                  <pic:spPr bwMode="auto">
-                    <a:xfrm>
-                      <a:off x="0" y="0"/>
-                      <a:ext cx="842325" cy="849589"/>
-                    </a:xfrm>
-                    <a:prstGeom prst="rect">
-                      <a:avLst/>
-                    </a:prstGeom>
-                    <a:ln>
-                      <a:noFill/>
-                    </a:ln>
-                    <a:extLst>
-                      <a:ext uri="{53640926-AAD7-44D8-BBD7-CCE9431645EC}">
-                        <a14:shadowObscured xmlns:a14="http://schemas.microsoft.com/office/drawing/2010/main"/>
-                      </a:ext>
-                    </a:extLst>
-                  </pic:spPr>
-                </pic:pic>
-              </a:graphicData>
-            </a:graphic>
-          </wp:inline>
-        </w:drawing>
-      </w:r>
-    </w:p>
-    <w:p>
-      <w:pPr>
-        <w:pStyle w:val="Beschriftung"/>
-      </w:pPr>
-      <w:bookmarkStart w:id="30" w:name="_Toc198190449"/>
-      <w:r>
-        <w:t xml:space="preserve">Abbildung </w:t>
-      </w:r>
-      <w:fldSimple w:instr=" SEQ Abbildung \* ARABIC ">
-        <w:r>
-          <w:rPr>
-            <w:noProof/>
-          </w:rPr>
-          <w:t>22</w:t>
-        </w:r>
-      </w:fldSimple>
-      <w:r>
-        <w:t>: Trauriger Emoji</w:t>
-      </w:r>
-      <w:bookmarkEnd w:id="30"/>
-    </w:p>
-    <w:p>
-      <w:r>
-        <w:t>Der Feuchtigkeitswert beträgt 0-</w:t>
+        <w:t>Entweder beträgt der Feuchtigkeitswert</w:t>
+      </w:r>
+      <w:r>
+        <w:t xml:space="preserve"> 0-</w:t>
       </w:r>
       <w:r>
         <w:t>3</w:t>
       </w:r>
       <w:r>
-        <w:t xml:space="preserve">00. Sie sollte unbedingt </w:t>
+        <w:t>00</w:t>
+      </w:r>
+      <w:r>
+        <w:t>, somit</w:t>
+      </w:r>
+      <w:r>
+        <w:t xml:space="preserve"> sollte </w:t>
+      </w:r>
+      <w:r>
+        <w:t xml:space="preserve">sie </w:t>
+      </w:r>
+      <w:r>
+        <w:t xml:space="preserve">unbedingt </w:t>
       </w:r>
       <w:r>
         <w:t>begossen werden.</w:t>
       </w:r>
+      <w:r>
+        <w:t xml:space="preserve"> Oder sie hat zu viel Wasser und sollte nicht mehr begossen werden 800</w:t>
+      </w:r>
+      <w:proofErr w:type="gramStart"/>
+      <w:r>
+        <w:t>+</w:t>
+      </w:r>
+      <w:r>
+        <w:t xml:space="preserve"> </w:t>
+      </w:r>
+      <w:r>
+        <w:t>.</w:t>
+      </w:r>
+      <w:proofErr w:type="gramEnd"/>
     </w:p>
     <w:p>
       <w:r>
@@ -6514,12 +6481,12 @@
       <w:pPr>
         <w:pStyle w:val="berschrift2"/>
       </w:pPr>
-      <w:bookmarkStart w:id="31" w:name="_Toc197001891"/>
+      <w:bookmarkStart w:id="30" w:name="_Toc197001891"/>
       <w:r>
         <w:lastRenderedPageBreak/>
         <w:t>Planen</w:t>
       </w:r>
-      <w:bookmarkEnd w:id="31"/>
+      <w:bookmarkEnd w:id="30"/>
     </w:p>
     <w:p>
       <w:r>
@@ -8161,11 +8128,11 @@
       <w:pPr>
         <w:pStyle w:val="berschrift3"/>
       </w:pPr>
-      <w:bookmarkStart w:id="32" w:name="_Toc197001892"/>
+      <w:bookmarkStart w:id="31" w:name="_Toc197001892"/>
       <w:r>
         <w:t>Verkabelung der Basis Variante</w:t>
       </w:r>
-      <w:bookmarkEnd w:id="32"/>
+      <w:bookmarkEnd w:id="31"/>
     </w:p>
     <w:p>
       <w:pPr>
@@ -8553,7 +8520,7 @@
                     <pic:cNvPicPr/>
                   </pic:nvPicPr>
                   <pic:blipFill>
-                    <a:blip r:embed="rId38"/>
+                    <a:blip r:embed="rId37"/>
                     <a:stretch>
                       <a:fillRect/>
                     </a:stretch>
@@ -8592,7 +8559,7 @@
         <w:pStyle w:val="Beschriftung"/>
         <w:jc w:val="center"/>
       </w:pPr>
-      <w:bookmarkStart w:id="33" w:name="_Toc198190450"/>
+      <w:bookmarkStart w:id="32" w:name="_Toc198190450"/>
       <w:r>
         <w:t xml:space="preserve">Abbildung </w:t>
       </w:r>
@@ -8601,13 +8568,13 @@
           <w:rPr>
             <w:noProof/>
           </w:rPr>
-          <w:t>23</w:t>
+          <w:t>22</w:t>
         </w:r>
       </w:fldSimple>
       <w:r>
         <w:t>: Verkabelungsdiagramm Basis Variante</w:t>
       </w:r>
-      <w:bookmarkEnd w:id="33"/>
+      <w:bookmarkEnd w:id="32"/>
     </w:p>
     <w:p>
       <w:pPr>
@@ -8627,11 +8594,11 @@
       <w:pPr>
         <w:pStyle w:val="berschrift3"/>
       </w:pPr>
-      <w:bookmarkStart w:id="34" w:name="_Toc197001893"/>
+      <w:bookmarkStart w:id="33" w:name="_Toc197001893"/>
       <w:r>
         <w:t>Verkabelung der erweiterten Variante</w:t>
       </w:r>
-      <w:bookmarkEnd w:id="34"/>
+      <w:bookmarkEnd w:id="33"/>
     </w:p>
     <w:p>
       <w:pPr>
@@ -9021,7 +8988,7 @@
                     <pic:cNvPicPr/>
                   </pic:nvPicPr>
                   <pic:blipFill>
-                    <a:blip r:embed="rId39"/>
+                    <a:blip r:embed="rId38"/>
                     <a:stretch>
                       <a:fillRect/>
                     </a:stretch>
@@ -9060,7 +9027,7 @@
         <w:pStyle w:val="Beschriftung"/>
         <w:jc w:val="center"/>
       </w:pPr>
-      <w:bookmarkStart w:id="35" w:name="_Toc198190451"/>
+      <w:bookmarkStart w:id="34" w:name="_Toc198190451"/>
       <w:r>
         <w:t xml:space="preserve">Abbildung </w:t>
       </w:r>
@@ -9069,7 +9036,7 @@
           <w:rPr>
             <w:noProof/>
           </w:rPr>
-          <w:t>24</w:t>
+          <w:t>23</w:t>
         </w:r>
       </w:fldSimple>
       <w:r>
@@ -9083,18 +9050,18 @@
       <w:r>
         <w:t xml:space="preserve"> Erweiterte Variante</w:t>
       </w:r>
-      <w:bookmarkEnd w:id="35"/>
+      <w:bookmarkEnd w:id="34"/>
     </w:p>
     <w:p>
       <w:pPr>
         <w:pStyle w:val="berschrift3"/>
       </w:pPr>
-      <w:bookmarkStart w:id="36" w:name="_Toc197001894"/>
+      <w:bookmarkStart w:id="35" w:name="_Toc197001894"/>
       <w:r>
         <w:lastRenderedPageBreak/>
         <w:t>Verbesserung Verkabelung der Basis Variante</w:t>
       </w:r>
-      <w:bookmarkEnd w:id="36"/>
+      <w:bookmarkEnd w:id="35"/>
     </w:p>
     <w:p>
       <w:pPr>
@@ -9123,7 +9090,7 @@
                     </pic:cNvPicPr>
                   </pic:nvPicPr>
                   <pic:blipFill>
-                    <a:blip r:embed="rId40" cstate="print">
+                    <a:blip r:embed="rId39" cstate="print">
                       <a:extLst>
                         <a:ext uri="{28A0092B-C50C-407E-A947-70E740481C1C}">
                           <a14:useLocalDpi xmlns:a14="http://schemas.microsoft.com/office/drawing/2010/main" val="0"/>
@@ -9170,7 +9137,7 @@
         <w:pStyle w:val="Beschriftung"/>
         <w:jc w:val="center"/>
       </w:pPr>
-      <w:bookmarkStart w:id="37" w:name="_Toc198190452"/>
+      <w:bookmarkStart w:id="36" w:name="_Toc198190452"/>
       <w:r>
         <w:t xml:space="preserve">Abbildung </w:t>
       </w:r>
@@ -9179,23 +9146,23 @@
           <w:rPr>
             <w:noProof/>
           </w:rPr>
-          <w:t>25</w:t>
+          <w:t>24</w:t>
         </w:r>
       </w:fldSimple>
       <w:r>
         <w:t>: Verbesserung BV</w:t>
       </w:r>
+      <w:bookmarkEnd w:id="36"/>
+    </w:p>
+    <w:p>
+      <w:pPr>
+        <w:pStyle w:val="berschrift3"/>
+      </w:pPr>
+      <w:bookmarkStart w:id="37" w:name="_Toc197001895"/>
+      <w:r>
+        <w:t>Verbesserung Verkabelung der erweiterten Variante</w:t>
+      </w:r>
       <w:bookmarkEnd w:id="37"/>
-    </w:p>
-    <w:p>
-      <w:pPr>
-        <w:pStyle w:val="berschrift3"/>
-      </w:pPr>
-      <w:bookmarkStart w:id="38" w:name="_Toc197001895"/>
-      <w:r>
-        <w:t>Verbesserung Verkabelung der erweiterten Variante</w:t>
-      </w:r>
-      <w:bookmarkEnd w:id="38"/>
     </w:p>
     <w:p>
       <w:pPr>
@@ -9224,7 +9191,7 @@
                     </pic:cNvPicPr>
                   </pic:nvPicPr>
                   <pic:blipFill>
-                    <a:blip r:embed="rId41" cstate="print">
+                    <a:blip r:embed="rId40" cstate="print">
                       <a:extLst>
                         <a:ext uri="{28A0092B-C50C-407E-A947-70E740481C1C}">
                           <a14:useLocalDpi xmlns:a14="http://schemas.microsoft.com/office/drawing/2010/main" val="0"/>
@@ -9271,7 +9238,7 @@
         <w:pStyle w:val="Beschriftung"/>
         <w:jc w:val="center"/>
       </w:pPr>
-      <w:bookmarkStart w:id="39" w:name="_Toc198190453"/>
+      <w:bookmarkStart w:id="38" w:name="_Toc198190453"/>
       <w:r>
         <w:t xml:space="preserve">Abbildung </w:t>
       </w:r>
@@ -9280,13 +9247,13 @@
           <w:rPr>
             <w:noProof/>
           </w:rPr>
-          <w:t>26</w:t>
+          <w:t>25</w:t>
         </w:r>
       </w:fldSimple>
       <w:r>
         <w:t>: Verbesserung EV</w:t>
       </w:r>
-      <w:bookmarkEnd w:id="39"/>
+      <w:bookmarkEnd w:id="38"/>
     </w:p>
     <w:p>
       <w:r>
@@ -9302,7 +9269,7 @@
       <w:pPr>
         <w:pStyle w:val="berschrift3"/>
       </w:pPr>
-      <w:bookmarkStart w:id="40" w:name="_Toc197001896"/>
+      <w:bookmarkStart w:id="39" w:name="_Toc197001896"/>
       <w:r>
         <w:lastRenderedPageBreak/>
         <w:t>Non-QWIIC Verbindungen</w:t>
@@ -9331,7 +9298,7 @@
                     </pic:cNvPicPr>
                   </pic:nvPicPr>
                   <pic:blipFill>
-                    <a:blip r:embed="rId42">
+                    <a:blip r:embed="rId41">
                       <a:extLst>
                         <a:ext uri="{28A0092B-C50C-407E-A947-70E740481C1C}">
                           <a14:useLocalDpi xmlns:a14="http://schemas.microsoft.com/office/drawing/2010/main" val="0"/>
@@ -9368,7 +9335,7 @@
         <w:pStyle w:val="Beschriftung"/>
         <w:jc w:val="center"/>
       </w:pPr>
-      <w:bookmarkStart w:id="41" w:name="_Toc198190454"/>
+      <w:bookmarkStart w:id="40" w:name="_Toc198190454"/>
       <w:r>
         <w:t xml:space="preserve">Abbildung </w:t>
       </w:r>
@@ -9377,13 +9344,13 @@
           <w:rPr>
             <w:noProof/>
           </w:rPr>
-          <w:t>27</w:t>
+          <w:t>26</w:t>
         </w:r>
       </w:fldSimple>
       <w:r>
         <w:t>: Non-QWIIC</w:t>
       </w:r>
-      <w:bookmarkEnd w:id="41"/>
+      <w:bookmarkEnd w:id="40"/>
     </w:p>
     <w:p>
       <w:r>
@@ -9413,7 +9380,18 @@
         <w:lastRenderedPageBreak/>
         <w:t>Konzept der Box</w:t>
       </w:r>
-      <w:bookmarkEnd w:id="40"/>
+      <w:bookmarkEnd w:id="39"/>
+      <w:r>
+        <w:t xml:space="preserve"> [</w:t>
+      </w:r>
+      <w:proofErr w:type="gramStart"/>
+      <w:r>
+        <w:t>Fehlgeschlagen</w:t>
+      </w:r>
+      <w:proofErr w:type="gramEnd"/>
+      <w:r>
+        <w:t>]</w:t>
+      </w:r>
     </w:p>
     <w:p/>
     <w:p>
@@ -9442,7 +9420,7 @@
                     </pic:cNvPicPr>
                   </pic:nvPicPr>
                   <pic:blipFill>
-                    <a:blip r:embed="rId43" cstate="print">
+                    <a:blip r:embed="rId42" cstate="print">
                       <a:extLst>
                         <a:ext uri="{28A0092B-C50C-407E-A947-70E740481C1C}">
                           <a14:useLocalDpi xmlns:a14="http://schemas.microsoft.com/office/drawing/2010/main" val="0"/>
@@ -9479,7 +9457,7 @@
         <w:pStyle w:val="Beschriftung"/>
         <w:jc w:val="center"/>
       </w:pPr>
-      <w:bookmarkStart w:id="42" w:name="_Toc198190455"/>
+      <w:bookmarkStart w:id="41" w:name="_Toc198190455"/>
       <w:r>
         <w:t xml:space="preserve">Abbildung </w:t>
       </w:r>
@@ -9488,13 +9466,13 @@
           <w:rPr>
             <w:noProof/>
           </w:rPr>
-          <w:t>28</w:t>
+          <w:t>27</w:t>
         </w:r>
       </w:fldSimple>
       <w:r>
         <w:t>: Volumen der Box</w:t>
       </w:r>
-      <w:bookmarkEnd w:id="42"/>
+      <w:bookmarkEnd w:id="41"/>
     </w:p>
     <w:p/>
     <w:p/>
@@ -9525,7 +9503,7 @@
                     </pic:cNvPicPr>
                   </pic:nvPicPr>
                   <pic:blipFill rotWithShape="1">
-                    <a:blip r:embed="rId44" cstate="print">
+                    <a:blip r:embed="rId43" cstate="print">
                       <a:extLst>
                         <a:ext uri="{28A0092B-C50C-407E-A947-70E740481C1C}">
                           <a14:useLocalDpi xmlns:a14="http://schemas.microsoft.com/office/drawing/2010/main" val="0"/>
@@ -9565,7 +9543,7 @@
         <w:pStyle w:val="Beschriftung"/>
         <w:jc w:val="center"/>
       </w:pPr>
-      <w:bookmarkStart w:id="43" w:name="_Toc198190456"/>
+      <w:bookmarkStart w:id="42" w:name="_Toc198190456"/>
       <w:r>
         <w:t xml:space="preserve">Abbildung </w:t>
       </w:r>
@@ -9574,13 +9552,13 @@
           <w:rPr>
             <w:noProof/>
           </w:rPr>
-          <w:t>29</w:t>
+          <w:t>28</w:t>
         </w:r>
       </w:fldSimple>
       <w:r>
         <w:t>: Rechte Seite</w:t>
       </w:r>
-      <w:bookmarkEnd w:id="43"/>
+      <w:bookmarkEnd w:id="42"/>
     </w:p>
     <w:p>
       <w:pPr>
@@ -9609,7 +9587,7 @@
                     </pic:cNvPicPr>
                   </pic:nvPicPr>
                   <pic:blipFill rotWithShape="1">
-                    <a:blip r:embed="rId45" cstate="print">
+                    <a:blip r:embed="rId44" cstate="print">
                       <a:extLst>
                         <a:ext uri="{28A0092B-C50C-407E-A947-70E740481C1C}">
                           <a14:useLocalDpi xmlns:a14="http://schemas.microsoft.com/office/drawing/2010/main" val="0"/>
@@ -9649,7 +9627,7 @@
         <w:pStyle w:val="Beschriftung"/>
         <w:jc w:val="center"/>
       </w:pPr>
-      <w:bookmarkStart w:id="44" w:name="_Toc198190457"/>
+      <w:bookmarkStart w:id="43" w:name="_Toc198190457"/>
       <w:r>
         <w:t xml:space="preserve">Abbildung </w:t>
       </w:r>
@@ -9658,13 +9636,13 @@
           <w:rPr>
             <w:noProof/>
           </w:rPr>
-          <w:t>30</w:t>
+          <w:t>29</w:t>
         </w:r>
       </w:fldSimple>
       <w:r>
         <w:t>: Rückseite der Box</w:t>
       </w:r>
-      <w:bookmarkEnd w:id="44"/>
+      <w:bookmarkEnd w:id="43"/>
     </w:p>
     <w:p/>
     <w:p/>
@@ -9694,7 +9672,7 @@
                     </pic:cNvPicPr>
                   </pic:nvPicPr>
                   <pic:blipFill rotWithShape="1">
-                    <a:blip r:embed="rId46" cstate="print">
+                    <a:blip r:embed="rId45" cstate="print">
                       <a:extLst>
                         <a:ext uri="{28A0092B-C50C-407E-A947-70E740481C1C}">
                           <a14:useLocalDpi xmlns:a14="http://schemas.microsoft.com/office/drawing/2010/main" val="0"/>
@@ -9734,7 +9712,7 @@
         <w:pStyle w:val="Beschriftung"/>
         <w:jc w:val="center"/>
       </w:pPr>
-      <w:bookmarkStart w:id="45" w:name="_Toc198190458"/>
+      <w:bookmarkStart w:id="44" w:name="_Toc198190458"/>
       <w:r>
         <w:t xml:space="preserve">Abbildung </w:t>
       </w:r>
@@ -9743,13 +9721,13 @@
           <w:rPr>
             <w:noProof/>
           </w:rPr>
-          <w:t>31</w:t>
+          <w:t>30</w:t>
         </w:r>
       </w:fldSimple>
       <w:r>
         <w:t>: Vorderseite der Box</w:t>
       </w:r>
-      <w:bookmarkEnd w:id="45"/>
+      <w:bookmarkEnd w:id="44"/>
     </w:p>
     <w:p>
       <w:pPr>
@@ -9769,7 +9747,7 @@
       <w:pPr>
         <w:pStyle w:val="berschrift3"/>
       </w:pPr>
-      <w:bookmarkStart w:id="46" w:name="_Toc197001897"/>
+      <w:bookmarkStart w:id="45" w:name="_Toc197001897"/>
       <w:r>
         <w:lastRenderedPageBreak/>
         <w:t>OLED und LCD-Ausschnitte</w:t>
@@ -9803,7 +9781,7 @@
                     </pic:cNvPicPr>
                   </pic:nvPicPr>
                   <pic:blipFill>
-                    <a:blip r:embed="rId47">
+                    <a:blip r:embed="rId46">
                       <a:extLst>
                         <a:ext uri="{28A0092B-C50C-407E-A947-70E740481C1C}">
                           <a14:useLocalDpi xmlns:a14="http://schemas.microsoft.com/office/drawing/2010/main" val="0"/>
@@ -9848,7 +9826,7 @@
           <w:rPr>
             <w:noProof/>
           </w:rPr>
-          <w:t>32</w:t>
+          <w:t>31</w:t>
         </w:r>
       </w:fldSimple>
       <w:r>
@@ -9883,7 +9861,7 @@
                     </pic:cNvPicPr>
                   </pic:nvPicPr>
                   <pic:blipFill>
-                    <a:blip r:embed="rId48">
+                    <a:blip r:embed="rId47">
                       <a:extLst>
                         <a:ext uri="{28A0092B-C50C-407E-A947-70E740481C1C}">
                           <a14:useLocalDpi xmlns:a14="http://schemas.microsoft.com/office/drawing/2010/main" val="0"/>
@@ -9928,7 +9906,7 @@
           <w:rPr>
             <w:noProof/>
           </w:rPr>
-          <w:t>33</w:t>
+          <w:t>32</w:t>
         </w:r>
       </w:fldSimple>
       <w:r>
@@ -9958,7 +9936,7 @@
       <w:r>
         <w:t>AquaPlant</w:t>
       </w:r>
-      <w:bookmarkEnd w:id="46"/>
+      <w:bookmarkEnd w:id="45"/>
       <w:proofErr w:type="spellEnd"/>
     </w:p>
     <w:p>
@@ -9987,7 +9965,7 @@
                     </pic:cNvPicPr>
                   </pic:nvPicPr>
                   <pic:blipFill>
-                    <a:blip r:embed="rId49" cstate="print">
+                    <a:blip r:embed="rId48" cstate="print">
                       <a:extLst>
                         <a:ext uri="{28A0092B-C50C-407E-A947-70E740481C1C}">
                           <a14:useLocalDpi xmlns:a14="http://schemas.microsoft.com/office/drawing/2010/main" val="0"/>
@@ -10024,7 +10002,7 @@
         <w:pStyle w:val="Beschriftung"/>
         <w:jc w:val="center"/>
       </w:pPr>
-      <w:bookmarkStart w:id="47" w:name="_Toc198190459"/>
+      <w:bookmarkStart w:id="46" w:name="_Toc198190459"/>
       <w:r>
         <w:t xml:space="preserve">Abbildung </w:t>
       </w:r>
@@ -10033,7 +10011,7 @@
           <w:rPr>
             <w:noProof/>
           </w:rPr>
-          <w:t>34</w:t>
+          <w:t>33</w:t>
         </w:r>
       </w:fldSimple>
       <w:r>
@@ -10043,7 +10021,7 @@
       <w:r>
         <w:t>AquaPlant</w:t>
       </w:r>
-      <w:bookmarkEnd w:id="47"/>
+      <w:bookmarkEnd w:id="46"/>
       <w:proofErr w:type="spellEnd"/>
     </w:p>
     <w:p>
@@ -10105,7 +10083,7 @@
                           </pic:cNvPicPr>
                         </pic:nvPicPr>
                         <pic:blipFill>
-                          <a:blip r:embed="rId50"/>
+                          <a:blip r:embed="rId49"/>
                           <a:stretch>
                             <a:fillRect/>
                           </a:stretch>
@@ -10311,7 +10289,7 @@
         <w:pStyle w:val="Beschriftung"/>
         <w:jc w:val="center"/>
       </w:pPr>
-      <w:bookmarkStart w:id="48" w:name="_Toc198190460"/>
+      <w:bookmarkStart w:id="47" w:name="_Toc198190460"/>
       <w:r>
         <w:t xml:space="preserve">Abbildung </w:t>
       </w:r>
@@ -10320,13 +10298,13 @@
           <w:rPr>
             <w:noProof/>
           </w:rPr>
-          <w:t>35</w:t>
+          <w:t>34</w:t>
         </w:r>
       </w:fldSimple>
       <w:r>
         <w:t>: Grober Flowchart</w:t>
       </w:r>
-      <w:bookmarkEnd w:id="48"/>
+      <w:bookmarkEnd w:id="47"/>
     </w:p>
     <w:p>
       <w:r>
@@ -10356,7 +10334,7 @@
       <w:pPr>
         <w:pStyle w:val="berschrift3"/>
       </w:pPr>
-      <w:bookmarkStart w:id="49" w:name="_Toc197001898"/>
+      <w:bookmarkStart w:id="48" w:name="_Toc197001898"/>
       <w:r>
         <w:lastRenderedPageBreak/>
         <w:t>Pumpe/Grafiken Flowchart</w:t>
@@ -10610,7 +10588,7 @@
         <w:pStyle w:val="Beschriftung"/>
         <w:jc w:val="center"/>
       </w:pPr>
-      <w:bookmarkStart w:id="50" w:name="_Toc198190461"/>
+      <w:bookmarkStart w:id="49" w:name="_Toc198190461"/>
       <w:r>
         <w:t xml:space="preserve">Abbildung </w:t>
       </w:r>
@@ -10619,13 +10597,13 @@
           <w:rPr>
             <w:noProof/>
           </w:rPr>
-          <w:t>36</w:t>
+          <w:t>35</w:t>
         </w:r>
       </w:fldSimple>
       <w:r>
         <w:t>: Flowchart Pumpe/Grafiken</w:t>
       </w:r>
-      <w:bookmarkEnd w:id="50"/>
+      <w:bookmarkEnd w:id="49"/>
     </w:p>
     <w:p>
       <w:r>
@@ -10689,17 +10667,17 @@
         <w:lastRenderedPageBreak/>
         <w:t>Entscheiden</w:t>
       </w:r>
-      <w:bookmarkEnd w:id="49"/>
+      <w:bookmarkEnd w:id="48"/>
     </w:p>
     <w:p>
       <w:pPr>
         <w:pStyle w:val="berschrift3"/>
       </w:pPr>
-      <w:bookmarkStart w:id="51" w:name="_Toc197001899"/>
+      <w:bookmarkStart w:id="50" w:name="_Toc197001899"/>
       <w:r>
         <w:t>Position des Wasser Vorrats</w:t>
       </w:r>
-      <w:bookmarkEnd w:id="51"/>
+      <w:bookmarkEnd w:id="50"/>
     </w:p>
     <w:p/>
     <w:p>
@@ -10818,7 +10796,7 @@
         <w:pStyle w:val="Beschriftung"/>
         <w:jc w:val="center"/>
       </w:pPr>
-      <w:bookmarkStart w:id="52" w:name="_Toc198190462"/>
+      <w:bookmarkStart w:id="51" w:name="_Toc198190462"/>
       <w:r>
         <w:t xml:space="preserve">Abbildung </w:t>
       </w:r>
@@ -10827,13 +10805,13 @@
           <w:rPr>
             <w:noProof/>
           </w:rPr>
-          <w:t>37</w:t>
+          <w:t>36</w:t>
         </w:r>
       </w:fldSimple>
       <w:r>
         <w:t>: Position der Pflanze</w:t>
       </w:r>
-      <w:bookmarkEnd w:id="52"/>
+      <w:bookmarkEnd w:id="51"/>
     </w:p>
     <w:p>
       <w:r>
@@ -10899,12 +10877,12 @@
       <w:pPr>
         <w:pStyle w:val="berschrift3"/>
       </w:pPr>
-      <w:bookmarkStart w:id="53" w:name="_Toc197001900"/>
+      <w:bookmarkStart w:id="52" w:name="_Toc197001900"/>
       <w:r>
         <w:lastRenderedPageBreak/>
         <w:t>Offizielle Stückliste</w:t>
       </w:r>
-      <w:bookmarkEnd w:id="53"/>
+      <w:bookmarkEnd w:id="52"/>
     </w:p>
     <w:p>
       <w:r>
@@ -10974,7 +10952,7 @@
         <w:pStyle w:val="Beschriftung"/>
         <w:jc w:val="center"/>
       </w:pPr>
-      <w:bookmarkStart w:id="54" w:name="_Toc198190463"/>
+      <w:bookmarkStart w:id="53" w:name="_Toc198190463"/>
       <w:r>
         <w:t xml:space="preserve">Abbildung </w:t>
       </w:r>
@@ -10983,23 +10961,23 @@
           <w:rPr>
             <w:noProof/>
           </w:rPr>
-          <w:t>38</w:t>
+          <w:t>37</w:t>
         </w:r>
       </w:fldSimple>
       <w:r>
         <w:t>: Stückliste</w:t>
       </w:r>
+      <w:bookmarkEnd w:id="53"/>
+    </w:p>
+    <w:p>
+      <w:pPr>
+        <w:pStyle w:val="berschrift3"/>
+      </w:pPr>
+      <w:bookmarkStart w:id="54" w:name="_Toc197001901"/>
+      <w:r>
+        <w:t>Sieger-Pflanze</w:t>
+      </w:r>
       <w:bookmarkEnd w:id="54"/>
-    </w:p>
-    <w:p>
-      <w:pPr>
-        <w:pStyle w:val="berschrift3"/>
-      </w:pPr>
-      <w:bookmarkStart w:id="55" w:name="_Toc197001901"/>
-      <w:r>
-        <w:t>Sieger-Pflanze</w:t>
-      </w:r>
-      <w:bookmarkEnd w:id="55"/>
     </w:p>
     <w:p>
       <w:r>
@@ -11065,7 +11043,7 @@
         <w:pStyle w:val="Beschriftung"/>
         <w:jc w:val="center"/>
       </w:pPr>
-      <w:bookmarkStart w:id="56" w:name="_Toc198190464"/>
+      <w:bookmarkStart w:id="55" w:name="_Toc198190464"/>
       <w:r>
         <w:t xml:space="preserve">Abbildung </w:t>
       </w:r>
@@ -11074,17 +11052,250 @@
           <w:rPr>
             <w:noProof/>
           </w:rPr>
+          <w:t>38</w:t>
+        </w:r>
+      </w:fldSimple>
+      <w:r>
+        <w:t>: Auswertung des Forms</w:t>
+      </w:r>
+      <w:bookmarkEnd w:id="55"/>
+    </w:p>
+    <w:p>
+      <w:r>
+        <w:t xml:space="preserve">Als Sieger stellte sich somit die </w:t>
+      </w:r>
+      <w:proofErr w:type="spellStart"/>
+      <w:r>
+        <w:t>Schefflera</w:t>
+      </w:r>
+      <w:proofErr w:type="spellEnd"/>
+      <w:r>
+        <w:t>, eine ideale Büro Pflanze</w:t>
+      </w:r>
+      <w:r>
+        <w:t>, welche nicht nur gut aussieht, sondern auch eine Luftreinigende Funktion hat.</w:t>
+      </w:r>
+    </w:p>
+    <w:p>
+      <w:r>
+        <w:br w:type="page"/>
+      </w:r>
+    </w:p>
+    <w:p>
+      <w:pPr>
+        <w:pStyle w:val="berschrift2"/>
+      </w:pPr>
+      <w:r>
+        <w:lastRenderedPageBreak/>
+        <w:t>Realisieren</w:t>
+      </w:r>
+    </w:p>
+    <w:p>
+      <w:pPr>
+        <w:pStyle w:val="berschrift3"/>
+      </w:pPr>
+      <w:r>
+        <w:t>System aufbauen</w:t>
+      </w:r>
+    </w:p>
+    <w:p>
+      <w:pPr>
+        <w:jc w:val="center"/>
+      </w:pPr>
+      <w:r>
+        <w:rPr>
+          <w:noProof/>
+        </w:rPr>
+        <w:drawing>
+          <wp:inline distT="0" distB="0" distL="0" distR="0" wp14:anchorId="0B679EA0" wp14:editId="61232DD5">
+            <wp:extent cx="2979683" cy="3974235"/>
+            <wp:effectExtent l="74295" t="78105" r="123825" b="123825"/>
+            <wp:docPr id="1148844178" name="Grafik 52"/>
+            <wp:cNvGraphicFramePr>
+              <a:graphicFrameLocks xmlns:a="http://schemas.openxmlformats.org/drawingml/2006/main" noChangeAspect="1"/>
+            </wp:cNvGraphicFramePr>
+            <a:graphic xmlns:a="http://schemas.openxmlformats.org/drawingml/2006/main">
+              <a:graphicData uri="http://schemas.openxmlformats.org/drawingml/2006/picture">
+                <pic:pic xmlns:pic="http://schemas.openxmlformats.org/drawingml/2006/picture">
+                  <pic:nvPicPr>
+                    <pic:cNvPr id="0" name="Picture 7"/>
+                    <pic:cNvPicPr>
+                      <a:picLocks noChangeAspect="1" noChangeArrowheads="1"/>
+                    </pic:cNvPicPr>
+                  </pic:nvPicPr>
+                  <pic:blipFill>
+                    <a:blip r:embed="rId58">
+                      <a:extLst>
+                        <a:ext uri="{28A0092B-C50C-407E-A947-70E740481C1C}">
+                          <a14:useLocalDpi xmlns:a14="http://schemas.microsoft.com/office/drawing/2010/main" val="0"/>
+                        </a:ext>
+                      </a:extLst>
+                    </a:blip>
+                    <a:srcRect/>
+                    <a:stretch>
+                      <a:fillRect/>
+                    </a:stretch>
+                  </pic:blipFill>
+                  <pic:spPr bwMode="auto">
+                    <a:xfrm rot="16200000">
+                      <a:off x="0" y="0"/>
+                      <a:ext cx="2988715" cy="3986282"/>
+                    </a:xfrm>
+                    <a:prstGeom prst="rect">
+                      <a:avLst/>
+                    </a:prstGeom>
+                    <a:ln w="38100" cap="sq">
+                      <a:solidFill>
+                        <a:srgbClr val="000000"/>
+                      </a:solidFill>
+                      <a:prstDash val="solid"/>
+                      <a:miter lim="800000"/>
+                    </a:ln>
+                    <a:effectLst>
+                      <a:outerShdw blurRad="50800" dist="38100" dir="2700000" algn="tl" rotWithShape="0">
+                        <a:srgbClr val="000000">
+                          <a:alpha val="43000"/>
+                        </a:srgbClr>
+                      </a:outerShdw>
+                    </a:effectLst>
+                  </pic:spPr>
+                </pic:pic>
+              </a:graphicData>
+            </a:graphic>
+          </wp:inline>
+        </w:drawing>
+      </w:r>
+    </w:p>
+    <w:p>
+      <w:pPr>
+        <w:pStyle w:val="Beschriftung"/>
+        <w:jc w:val="center"/>
+      </w:pPr>
+      <w:r>
+        <w:t xml:space="preserve">Abbildung </w:t>
+      </w:r>
+      <w:fldSimple w:instr=" SEQ Abbildung \* ARABIC ">
+        <w:r>
+          <w:rPr>
+            <w:noProof/>
+          </w:rPr>
           <w:t>39</w:t>
         </w:r>
       </w:fldSimple>
       <w:r>
-        <w:t>: Auswertung des Forms</w:t>
-      </w:r>
-      <w:bookmarkEnd w:id="56"/>
-    </w:p>
-    <w:p>
-      <w:r>
-        <w:t xml:space="preserve">Als Sieger stellte sich somit die </w:t>
+        <w:t>: aufgebautes System</w:t>
+      </w:r>
+    </w:p>
+    <w:p>
+      <w:r>
+        <w:t>Da es mit der 3D-Box ein paar Probleme gab (Nicht optimiert und falsche Grössen), habe ich alle Komponente auf einem Brett geschraubt, dieses hat mir Ueli gegeben. Auf dem Bild zu sehen ist die Pumpe, der Motor Driver, der Buck Regulator, der Microkontroller und die zwei Bildschirme mit dem Feuchtigkeitssensor. Die Pumpe und der Sensor sind natürlich nicht angeschraubt, da sie flexibel sein müssen und beide mit Wasser zu tun haben. Wasser ist kritisch in Verbindung mit elektronischen Komponenten.</w:t>
+      </w:r>
+    </w:p>
+    <w:p>
+      <w:r>
+        <w:br w:type="page"/>
+      </w:r>
+    </w:p>
+    <w:p/>
+    <w:p>
+      <w:pPr>
+        <w:pStyle w:val="berschrift3"/>
+      </w:pPr>
+      <w:r>
+        <w:t xml:space="preserve">Erste Tests mit der Pflanze  </w:t>
+      </w:r>
+    </w:p>
+    <w:p>
+      <w:pPr>
+        <w:jc w:val="center"/>
+      </w:pPr>
+      <w:r>
+        <w:rPr>
+          <w:noProof/>
+        </w:rPr>
+        <w:drawing>
+          <wp:inline distT="0" distB="0" distL="0" distR="0" wp14:anchorId="0F1C9971" wp14:editId="45044DCB">
+            <wp:extent cx="2680138" cy="3574761"/>
+            <wp:effectExtent l="76200" t="76200" r="139700" b="140335"/>
+            <wp:docPr id="1423663493" name="Grafik 53"/>
+            <wp:cNvGraphicFramePr>
+              <a:graphicFrameLocks xmlns:a="http://schemas.openxmlformats.org/drawingml/2006/main" noChangeAspect="1"/>
+            </wp:cNvGraphicFramePr>
+            <a:graphic xmlns:a="http://schemas.openxmlformats.org/drawingml/2006/main">
+              <a:graphicData uri="http://schemas.openxmlformats.org/drawingml/2006/picture">
+                <pic:pic xmlns:pic="http://schemas.openxmlformats.org/drawingml/2006/picture">
+                  <pic:nvPicPr>
+                    <pic:cNvPr id="0" name="Picture 8"/>
+                    <pic:cNvPicPr>
+                      <a:picLocks noChangeAspect="1" noChangeArrowheads="1"/>
+                    </pic:cNvPicPr>
+                  </pic:nvPicPr>
+                  <pic:blipFill>
+                    <a:blip r:embed="rId59" cstate="print">
+                      <a:extLst>
+                        <a:ext uri="{28A0092B-C50C-407E-A947-70E740481C1C}">
+                          <a14:useLocalDpi xmlns:a14="http://schemas.microsoft.com/office/drawing/2010/main" val="0"/>
+                        </a:ext>
+                      </a:extLst>
+                    </a:blip>
+                    <a:srcRect/>
+                    <a:stretch>
+                      <a:fillRect/>
+                    </a:stretch>
+                  </pic:blipFill>
+                  <pic:spPr bwMode="auto">
+                    <a:xfrm>
+                      <a:off x="0" y="0"/>
+                      <a:ext cx="2689827" cy="3587684"/>
+                    </a:xfrm>
+                    <a:prstGeom prst="rect">
+                      <a:avLst/>
+                    </a:prstGeom>
+                    <a:ln w="38100" cap="sq">
+                      <a:solidFill>
+                        <a:srgbClr val="000000"/>
+                      </a:solidFill>
+                      <a:prstDash val="solid"/>
+                      <a:miter lim="800000"/>
+                    </a:ln>
+                    <a:effectLst>
+                      <a:outerShdw blurRad="50800" dist="38100" dir="2700000" algn="tl" rotWithShape="0">
+                        <a:srgbClr val="000000">
+                          <a:alpha val="43000"/>
+                        </a:srgbClr>
+                      </a:outerShdw>
+                    </a:effectLst>
+                  </pic:spPr>
+                </pic:pic>
+              </a:graphicData>
+            </a:graphic>
+          </wp:inline>
+        </w:drawing>
+      </w:r>
+    </w:p>
+    <w:p>
+      <w:pPr>
+        <w:pStyle w:val="Beschriftung"/>
+        <w:jc w:val="center"/>
+      </w:pPr>
+      <w:r>
+        <w:t xml:space="preserve">Abbildung </w:t>
+      </w:r>
+      <w:fldSimple w:instr=" SEQ Abbildung \* ARABIC ">
+        <w:r>
+          <w:rPr>
+            <w:noProof/>
+          </w:rPr>
+          <w:t>40</w:t>
+        </w:r>
+      </w:fldSimple>
+      <w:r>
+        <w:t>: System mit der Pflanze</w:t>
+      </w:r>
+    </w:p>
+    <w:p>
+      <w:r>
+        <w:t xml:space="preserve">Die neue Pflanze namens </w:t>
       </w:r>
       <w:proofErr w:type="spellStart"/>
       <w:r>
@@ -11092,10 +11303,131 @@
       </w:r>
       <w:proofErr w:type="spellEnd"/>
       <w:r>
-        <w:t>, eine ideale Büro Pflanze</w:t>
-      </w:r>
-      <w:r>
-        <w:t>, welche nicht nur gut aussieht, sondern auch eine Luftreinigende Funktion hat.</w:t>
+        <w:t xml:space="preserve"> ist endlich angekommen und ich konnte die ersten Tests mit der Pflanze ausführen. Dabei sind mir folgende Probleme aufgefallen.</w:t>
+      </w:r>
+    </w:p>
+    <w:p>
+      <w:pPr>
+        <w:pStyle w:val="berschrift4"/>
+        <w:rPr>
+          <w:u w:val="single"/>
+        </w:rPr>
+      </w:pPr>
+      <w:r>
+        <w:rPr>
+          <w:u w:val="single"/>
+        </w:rPr>
+        <w:t>Probleme</w:t>
+      </w:r>
+    </w:p>
+    <w:p>
+      <w:pPr>
+        <w:pStyle w:val="Listenabsatz"/>
+        <w:numPr>
+          <w:ilvl w:val="0"/>
+          <w:numId w:val="33"/>
+        </w:numPr>
+      </w:pPr>
+      <w:r>
+        <w:t>Sensor misst nur die Oberfläche</w:t>
+      </w:r>
+    </w:p>
+    <w:p>
+      <w:pPr>
+        <w:pStyle w:val="Listenabsatz"/>
+        <w:numPr>
+          <w:ilvl w:val="0"/>
+          <w:numId w:val="33"/>
+        </w:numPr>
+      </w:pPr>
+      <w:r>
+        <w:t>Bewässert man nur die Stelle des Sensors, so scheint es genügend Wasser zu haben.</w:t>
+      </w:r>
+    </w:p>
+    <w:p>
+      <w:pPr>
+        <w:pStyle w:val="Listenabsatz"/>
+        <w:numPr>
+          <w:ilvl w:val="0"/>
+          <w:numId w:val="33"/>
+        </w:numPr>
+      </w:pPr>
+      <w:r>
+        <w:t>Wenn man zu schnell Wasser pumpen würde, überläuft es.</w:t>
+      </w:r>
+    </w:p>
+    <w:p>
+      <w:pPr>
+        <w:pStyle w:val="Listenabsatz"/>
+        <w:numPr>
+          <w:ilvl w:val="0"/>
+          <w:numId w:val="33"/>
+        </w:numPr>
+      </w:pPr>
+      <w:r>
+        <w:t>Sensor Wert wird von 0-1024 angegeben (Prozent bevorzugt)</w:t>
+      </w:r>
+    </w:p>
+    <w:p>
+      <w:pPr>
+        <w:pStyle w:val="berschrift4"/>
+        <w:rPr>
+          <w:u w:val="single"/>
+        </w:rPr>
+      </w:pPr>
+      <w:r>
+        <w:rPr>
+          <w:u w:val="single"/>
+        </w:rPr>
+        <w:t>Lösungsansätze</w:t>
+      </w:r>
+    </w:p>
+    <w:p>
+      <w:pPr>
+        <w:pStyle w:val="Listenabsatz"/>
+        <w:numPr>
+          <w:ilvl w:val="0"/>
+          <w:numId w:val="34"/>
+        </w:numPr>
+      </w:pPr>
+      <w:r>
+        <w:t>Sensor Tiefer setzen / Von der Seite aus</w:t>
+      </w:r>
+    </w:p>
+    <w:p>
+      <w:pPr>
+        <w:pStyle w:val="Listenabsatz"/>
+        <w:numPr>
+          <w:ilvl w:val="0"/>
+          <w:numId w:val="34"/>
+        </w:numPr>
+      </w:pPr>
+      <w:r>
+        <w:t>Mehrere Sensoren einbauen</w:t>
+      </w:r>
+    </w:p>
+    <w:p>
+      <w:pPr>
+        <w:pStyle w:val="Listenabsatz"/>
+        <w:numPr>
+          <w:ilvl w:val="0"/>
+          <w:numId w:val="34"/>
+        </w:numPr>
+      </w:pPr>
+      <w:r>
+        <w:t>Entweder Tröpfeln oder Schlauch mit mehreren Ausgängen</w:t>
+      </w:r>
+    </w:p>
+    <w:p>
+      <w:pPr>
+        <w:pStyle w:val="Listenabsatz"/>
+        <w:numPr>
+          <w:ilvl w:val="0"/>
+          <w:numId w:val="34"/>
+        </w:numPr>
+      </w:pPr>
+      <w:r>
+        <w:t>Mit Dreisatz den Wert in einem Prozentualen Wert umwandeln</w:t>
       </w:r>
     </w:p>
     <w:p>
@@ -11105,9 +11437,86 @@
     </w:p>
     <w:p>
       <w:pPr>
+        <w:pStyle w:val="berschrift3"/>
+      </w:pPr>
+      <w:proofErr w:type="spellStart"/>
+      <w:r>
+        <w:lastRenderedPageBreak/>
+        <w:t>Moisture</w:t>
+      </w:r>
+      <w:proofErr w:type="spellEnd"/>
+      <w:r>
+        <w:t xml:space="preserve"> Sensor Code</w:t>
+      </w:r>
+    </w:p>
+    <w:p/>
+    <w:p>
+      <w:r>
+        <w:drawing>
+          <wp:inline distT="0" distB="0" distL="0" distR="0" wp14:anchorId="0618C116" wp14:editId="17D66BCA">
+            <wp:extent cx="1452282" cy="2904564"/>
+            <wp:effectExtent l="0" t="0" r="0" b="0"/>
+            <wp:docPr id="576398187" name="Grafik 54" descr="Ein Bild, das Text, Screenshot, Schrift, Kreis enthält.&#10;&#10;KI-generierte Inhalte können fehlerhaft sein."/>
+            <wp:cNvGraphicFramePr>
+              <a:graphicFrameLocks xmlns:a="http://schemas.openxmlformats.org/drawingml/2006/main" noChangeAspect="1"/>
+            </wp:cNvGraphicFramePr>
+            <a:graphic xmlns:a="http://schemas.openxmlformats.org/drawingml/2006/main">
+              <a:graphicData uri="http://schemas.openxmlformats.org/drawingml/2006/picture">
+                <pic:pic xmlns:pic="http://schemas.openxmlformats.org/drawingml/2006/picture">
+                  <pic:nvPicPr>
+                    <pic:cNvPr id="576398187" name="Grafik 54" descr="Ein Bild, das Text, Screenshot, Schrift, Kreis enthält.&#10;&#10;KI-generierte Inhalte können fehlerhaft sein."/>
+                    <pic:cNvPicPr>
+                      <a:picLocks noChangeAspect="1" noChangeArrowheads="1"/>
+                    </pic:cNvPicPr>
+                  </pic:nvPicPr>
+                  <pic:blipFill>
+                    <a:blip r:embed="rId60" cstate="print">
+                      <a:extLst>
+                        <a:ext uri="{28A0092B-C50C-407E-A947-70E740481C1C}">
+                          <a14:useLocalDpi xmlns:a14="http://schemas.microsoft.com/office/drawing/2010/main" val="0"/>
+                        </a:ext>
+                      </a:extLst>
+                    </a:blip>
+                    <a:srcRect/>
+                    <a:stretch>
+                      <a:fillRect/>
+                    </a:stretch>
+                  </pic:blipFill>
+                  <pic:spPr bwMode="auto">
+                    <a:xfrm>
+                      <a:off x="0" y="0"/>
+                      <a:ext cx="1454073" cy="2908146"/>
+                    </a:xfrm>
+                    <a:prstGeom prst="rect">
+                      <a:avLst/>
+                    </a:prstGeom>
+                    <a:noFill/>
+                    <a:ln>
+                      <a:noFill/>
+                    </a:ln>
+                  </pic:spPr>
+                </pic:pic>
+              </a:graphicData>
+            </a:graphic>
+          </wp:inline>
+        </w:drawing>
+      </w:r>
+    </w:p>
+    <w:p>
+      <w:pPr>
+        <w:pStyle w:val="berschrift3"/>
+      </w:pPr>
+      <w:proofErr w:type="gramStart"/>
+      <w:r>
+        <w:t>LCD Code</w:t>
+      </w:r>
+      <w:proofErr w:type="gramEnd"/>
+    </w:p>
+    <w:p>
+      <w:pPr>
         <w:pStyle w:val="berschrift1"/>
       </w:pPr>
-      <w:bookmarkStart w:id="57" w:name="_Toc197001902"/>
+      <w:bookmarkStart w:id="56" w:name="_Toc197001902"/>
       <w:r>
         <w:lastRenderedPageBreak/>
         <w:t>Verzeichnisse</w:t>
@@ -11118,19 +11527,19 @@
         </w:rPr>
         <w:t>.</w:t>
       </w:r>
+      <w:bookmarkEnd w:id="56"/>
+    </w:p>
+    <w:p>
+      <w:pPr>
+        <w:pStyle w:val="berschrift2"/>
+      </w:pPr>
+      <w:bookmarkStart w:id="57" w:name="_Toc117236043"/>
+      <w:bookmarkStart w:id="58" w:name="_Toc197001903"/>
+      <w:r>
+        <w:t>Abbildungen</w:t>
+      </w:r>
       <w:bookmarkEnd w:id="57"/>
-    </w:p>
-    <w:p>
-      <w:pPr>
-        <w:pStyle w:val="berschrift2"/>
-      </w:pPr>
-      <w:bookmarkStart w:id="58" w:name="_Toc117236043"/>
-      <w:bookmarkStart w:id="59" w:name="_Toc197001903"/>
-      <w:r>
-        <w:t>Abbildungen</w:t>
-      </w:r>
       <w:bookmarkEnd w:id="58"/>
-      <w:bookmarkEnd w:id="59"/>
     </w:p>
     <w:p>
       <w:pPr>
@@ -13892,7 +14301,7 @@
       <w:r>
         <w:fldChar w:fldCharType="end"/>
       </w:r>
-      <w:bookmarkStart w:id="60" w:name="_Toc117236044"/>
+      <w:bookmarkStart w:id="59" w:name="_Toc117236044"/>
     </w:p>
     <w:p>
       <w:r>
@@ -13903,13 +14312,13 @@
       <w:pPr>
         <w:pStyle w:val="berschrift2"/>
       </w:pPr>
-      <w:bookmarkStart w:id="61" w:name="_Toc197001904"/>
+      <w:bookmarkStart w:id="60" w:name="_Toc197001904"/>
       <w:r>
         <w:lastRenderedPageBreak/>
         <w:t>Tabellen</w:t>
       </w:r>
+      <w:bookmarkEnd w:id="59"/>
       <w:bookmarkEnd w:id="60"/>
-      <w:bookmarkEnd w:id="61"/>
     </w:p>
     <w:p>
       <w:pPr>
@@ -14017,18 +14426,18 @@
       </w:r>
     </w:p>
     <w:p>
-      <w:bookmarkStart w:id="62" w:name="_Toc117236045"/>
+      <w:bookmarkStart w:id="61" w:name="_Toc117236045"/>
     </w:p>
     <w:p>
       <w:pPr>
         <w:pStyle w:val="berschrift2"/>
       </w:pPr>
-      <w:bookmarkStart w:id="63" w:name="_Toc197001905"/>
+      <w:bookmarkStart w:id="62" w:name="_Toc197001905"/>
       <w:r>
         <w:t>Quellen</w:t>
       </w:r>
+      <w:bookmarkEnd w:id="61"/>
       <w:bookmarkEnd w:id="62"/>
-      <w:bookmarkEnd w:id="63"/>
     </w:p>
     <w:p>
       <w:pPr>
@@ -14210,10 +14619,10 @@
       </w:r>
     </w:p>
     <w:sectPr>
-      <w:headerReference w:type="default" r:id="rId58"/>
-      <w:footerReference w:type="default" r:id="rId59"/>
-      <w:headerReference w:type="first" r:id="rId60"/>
-      <w:footerReference w:type="first" r:id="rId61"/>
+      <w:headerReference w:type="default" r:id="rId61"/>
+      <w:footerReference w:type="default" r:id="rId62"/>
+      <w:headerReference w:type="first" r:id="rId63"/>
+      <w:footerReference w:type="first" r:id="rId64"/>
       <w:pgSz w:w="11906" w:h="16838"/>
       <w:pgMar w:top="851" w:right="1274" w:bottom="993" w:left="1276" w:header="510" w:footer="567" w:gutter="0"/>
       <w:cols w:space="708"/>
@@ -16252,6 +16661,119 @@
     </w:lvl>
   </w:abstractNum>
   <w:abstractNum w:abstractNumId="12" w15:restartNumberingAfterBreak="0">
+    <w:nsid w:val="3C71020B"/>
+    <w:multiLevelType w:val="hybridMultilevel"/>
+    <w:tmpl w:val="5CA0F1E4"/>
+    <w:lvl w:ilvl="0" w:tplc="0807000F">
+      <w:start w:val="1"/>
+      <w:numFmt w:val="decimal"/>
+      <w:lvlText w:val="%1."/>
+      <w:lvlJc w:val="left"/>
+      <w:pPr>
+        <w:ind w:left="720" w:hanging="360"/>
+      </w:pPr>
+      <w:rPr>
+        <w:rFonts w:hint="default"/>
+      </w:rPr>
+    </w:lvl>
+    <w:lvl w:ilvl="1" w:tplc="FFFFFFFF" w:tentative="1">
+      <w:start w:val="1"/>
+      <w:numFmt w:val="bullet"/>
+      <w:lvlText w:val="o"/>
+      <w:lvlJc w:val="left"/>
+      <w:pPr>
+        <w:ind w:left="1440" w:hanging="360"/>
+      </w:pPr>
+      <w:rPr>
+        <w:rFonts w:ascii="Courier New" w:hAnsi="Courier New" w:cs="Courier New" w:hint="default"/>
+      </w:rPr>
+    </w:lvl>
+    <w:lvl w:ilvl="2" w:tplc="FFFFFFFF" w:tentative="1">
+      <w:start w:val="1"/>
+      <w:numFmt w:val="bullet"/>
+      <w:lvlText w:val=""/>
+      <w:lvlJc w:val="left"/>
+      <w:pPr>
+        <w:ind w:left="2160" w:hanging="360"/>
+      </w:pPr>
+      <w:rPr>
+        <w:rFonts w:ascii="Wingdings" w:hAnsi="Wingdings" w:hint="default"/>
+      </w:rPr>
+    </w:lvl>
+    <w:lvl w:ilvl="3" w:tplc="FFFFFFFF" w:tentative="1">
+      <w:start w:val="1"/>
+      <w:numFmt w:val="bullet"/>
+      <w:lvlText w:val=""/>
+      <w:lvlJc w:val="left"/>
+      <w:pPr>
+        <w:ind w:left="2880" w:hanging="360"/>
+      </w:pPr>
+      <w:rPr>
+        <w:rFonts w:ascii="Symbol" w:hAnsi="Symbol" w:hint="default"/>
+      </w:rPr>
+    </w:lvl>
+    <w:lvl w:ilvl="4" w:tplc="FFFFFFFF" w:tentative="1">
+      <w:start w:val="1"/>
+      <w:numFmt w:val="bullet"/>
+      <w:lvlText w:val="o"/>
+      <w:lvlJc w:val="left"/>
+      <w:pPr>
+        <w:ind w:left="3600" w:hanging="360"/>
+      </w:pPr>
+      <w:rPr>
+        <w:rFonts w:ascii="Courier New" w:hAnsi="Courier New" w:cs="Courier New" w:hint="default"/>
+      </w:rPr>
+    </w:lvl>
+    <w:lvl w:ilvl="5" w:tplc="FFFFFFFF" w:tentative="1">
+      <w:start w:val="1"/>
+      <w:numFmt w:val="bullet"/>
+      <w:lvlText w:val=""/>
+      <w:lvlJc w:val="left"/>
+      <w:pPr>
+        <w:ind w:left="4320" w:hanging="360"/>
+      </w:pPr>
+      <w:rPr>
+        <w:rFonts w:ascii="Wingdings" w:hAnsi="Wingdings" w:hint="default"/>
+      </w:rPr>
+    </w:lvl>
+    <w:lvl w:ilvl="6" w:tplc="FFFFFFFF" w:tentative="1">
+      <w:start w:val="1"/>
+      <w:numFmt w:val="bullet"/>
+      <w:lvlText w:val=""/>
+      <w:lvlJc w:val="left"/>
+      <w:pPr>
+        <w:ind w:left="5040" w:hanging="360"/>
+      </w:pPr>
+      <w:rPr>
+        <w:rFonts w:ascii="Symbol" w:hAnsi="Symbol" w:hint="default"/>
+      </w:rPr>
+    </w:lvl>
+    <w:lvl w:ilvl="7" w:tplc="FFFFFFFF" w:tentative="1">
+      <w:start w:val="1"/>
+      <w:numFmt w:val="bullet"/>
+      <w:lvlText w:val="o"/>
+      <w:lvlJc w:val="left"/>
+      <w:pPr>
+        <w:ind w:left="5760" w:hanging="360"/>
+      </w:pPr>
+      <w:rPr>
+        <w:rFonts w:ascii="Courier New" w:hAnsi="Courier New" w:cs="Courier New" w:hint="default"/>
+      </w:rPr>
+    </w:lvl>
+    <w:lvl w:ilvl="8" w:tplc="FFFFFFFF" w:tentative="1">
+      <w:start w:val="1"/>
+      <w:numFmt w:val="bullet"/>
+      <w:lvlText w:val=""/>
+      <w:lvlJc w:val="left"/>
+      <w:pPr>
+        <w:ind w:left="6480" w:hanging="360"/>
+      </w:pPr>
+      <w:rPr>
+        <w:rFonts w:ascii="Wingdings" w:hAnsi="Wingdings" w:hint="default"/>
+      </w:rPr>
+    </w:lvl>
+  </w:abstractNum>
+  <w:abstractNum w:abstractNumId="13" w15:restartNumberingAfterBreak="0">
     <w:nsid w:val="3F1849E8"/>
     <w:multiLevelType w:val="hybridMultilevel"/>
     <w:tmpl w:val="45ECE56E"/>
@@ -16340,7 +16862,7 @@
       </w:pPr>
     </w:lvl>
   </w:abstractNum>
-  <w:abstractNum w:abstractNumId="13" w15:restartNumberingAfterBreak="0">
+  <w:abstractNum w:abstractNumId="14" w15:restartNumberingAfterBreak="0">
     <w:nsid w:val="42625AB8"/>
     <w:multiLevelType w:val="hybridMultilevel"/>
     <w:tmpl w:val="D11A4B58"/>
@@ -16430,7 +16952,7 @@
       </w:pPr>
     </w:lvl>
   </w:abstractNum>
-  <w:abstractNum w:abstractNumId="14" w15:restartNumberingAfterBreak="0">
+  <w:abstractNum w:abstractNumId="15" w15:restartNumberingAfterBreak="0">
     <w:nsid w:val="44384A66"/>
     <w:multiLevelType w:val="hybridMultilevel"/>
     <w:tmpl w:val="C3587A88"/>
@@ -16519,7 +17041,7 @@
       </w:pPr>
     </w:lvl>
   </w:abstractNum>
-  <w:abstractNum w:abstractNumId="15" w15:restartNumberingAfterBreak="0">
+  <w:abstractNum w:abstractNumId="16" w15:restartNumberingAfterBreak="0">
     <w:nsid w:val="44AD6546"/>
     <w:multiLevelType w:val="multilevel"/>
     <w:tmpl w:val="0807001D"/>
@@ -16605,7 +17127,7 @@
       </w:pPr>
     </w:lvl>
   </w:abstractNum>
-  <w:abstractNum w:abstractNumId="16" w15:restartNumberingAfterBreak="0">
+  <w:abstractNum w:abstractNumId="17" w15:restartNumberingAfterBreak="0">
     <w:nsid w:val="494D6522"/>
     <w:multiLevelType w:val="hybridMultilevel"/>
     <w:tmpl w:val="4332392E"/>
@@ -16691,7 +17213,7 @@
       </w:pPr>
     </w:lvl>
   </w:abstractNum>
-  <w:abstractNum w:abstractNumId="17" w15:restartNumberingAfterBreak="0">
+  <w:abstractNum w:abstractNumId="18" w15:restartNumberingAfterBreak="0">
     <w:nsid w:val="539A7C76"/>
     <w:multiLevelType w:val="hybridMultilevel"/>
     <w:tmpl w:val="FE584278"/>
@@ -16805,7 +17327,7 @@
       </w:rPr>
     </w:lvl>
   </w:abstractNum>
-  <w:abstractNum w:abstractNumId="18" w15:restartNumberingAfterBreak="0">
+  <w:abstractNum w:abstractNumId="19" w15:restartNumberingAfterBreak="0">
     <w:nsid w:val="55446269"/>
     <w:multiLevelType w:val="hybridMultilevel"/>
     <w:tmpl w:val="EA66DB16"/>
@@ -16894,7 +17416,7 @@
       </w:pPr>
     </w:lvl>
   </w:abstractNum>
-  <w:abstractNum w:abstractNumId="19" w15:restartNumberingAfterBreak="0">
+  <w:abstractNum w:abstractNumId="20" w15:restartNumberingAfterBreak="0">
     <w:nsid w:val="5606627B"/>
     <w:multiLevelType w:val="hybridMultilevel"/>
     <w:tmpl w:val="D576CB5A"/>
@@ -16983,7 +17505,7 @@
       </w:pPr>
     </w:lvl>
   </w:abstractNum>
-  <w:abstractNum w:abstractNumId="20" w15:restartNumberingAfterBreak="0">
+  <w:abstractNum w:abstractNumId="21" w15:restartNumberingAfterBreak="0">
     <w:nsid w:val="60B96E06"/>
     <w:multiLevelType w:val="hybridMultilevel"/>
     <w:tmpl w:val="9514B7BE"/>
@@ -17072,7 +17594,120 @@
       </w:pPr>
     </w:lvl>
   </w:abstractNum>
-  <w:abstractNum w:abstractNumId="21" w15:restartNumberingAfterBreak="0">
+  <w:abstractNum w:abstractNumId="22" w15:restartNumberingAfterBreak="0">
+    <w:nsid w:val="63307563"/>
+    <w:multiLevelType w:val="hybridMultilevel"/>
+    <w:tmpl w:val="6A28F854"/>
+    <w:lvl w:ilvl="0" w:tplc="08070001">
+      <w:start w:val="1"/>
+      <w:numFmt w:val="bullet"/>
+      <w:lvlText w:val=""/>
+      <w:lvlJc w:val="left"/>
+      <w:pPr>
+        <w:ind w:left="720" w:hanging="360"/>
+      </w:pPr>
+      <w:rPr>
+        <w:rFonts w:ascii="Symbol" w:hAnsi="Symbol" w:hint="default"/>
+      </w:rPr>
+    </w:lvl>
+    <w:lvl w:ilvl="1" w:tplc="08070003" w:tentative="1">
+      <w:start w:val="1"/>
+      <w:numFmt w:val="bullet"/>
+      <w:lvlText w:val="o"/>
+      <w:lvlJc w:val="left"/>
+      <w:pPr>
+        <w:ind w:left="1440" w:hanging="360"/>
+      </w:pPr>
+      <w:rPr>
+        <w:rFonts w:ascii="Courier New" w:hAnsi="Courier New" w:cs="Courier New" w:hint="default"/>
+      </w:rPr>
+    </w:lvl>
+    <w:lvl w:ilvl="2" w:tplc="08070005" w:tentative="1">
+      <w:start w:val="1"/>
+      <w:numFmt w:val="bullet"/>
+      <w:lvlText w:val=""/>
+      <w:lvlJc w:val="left"/>
+      <w:pPr>
+        <w:ind w:left="2160" w:hanging="360"/>
+      </w:pPr>
+      <w:rPr>
+        <w:rFonts w:ascii="Wingdings" w:hAnsi="Wingdings" w:hint="default"/>
+      </w:rPr>
+    </w:lvl>
+    <w:lvl w:ilvl="3" w:tplc="08070001" w:tentative="1">
+      <w:start w:val="1"/>
+      <w:numFmt w:val="bullet"/>
+      <w:lvlText w:val=""/>
+      <w:lvlJc w:val="left"/>
+      <w:pPr>
+        <w:ind w:left="2880" w:hanging="360"/>
+      </w:pPr>
+      <w:rPr>
+        <w:rFonts w:ascii="Symbol" w:hAnsi="Symbol" w:hint="default"/>
+      </w:rPr>
+    </w:lvl>
+    <w:lvl w:ilvl="4" w:tplc="08070003" w:tentative="1">
+      <w:start w:val="1"/>
+      <w:numFmt w:val="bullet"/>
+      <w:lvlText w:val="o"/>
+      <w:lvlJc w:val="left"/>
+      <w:pPr>
+        <w:ind w:left="3600" w:hanging="360"/>
+      </w:pPr>
+      <w:rPr>
+        <w:rFonts w:ascii="Courier New" w:hAnsi="Courier New" w:cs="Courier New" w:hint="default"/>
+      </w:rPr>
+    </w:lvl>
+    <w:lvl w:ilvl="5" w:tplc="08070005" w:tentative="1">
+      <w:start w:val="1"/>
+      <w:numFmt w:val="bullet"/>
+      <w:lvlText w:val=""/>
+      <w:lvlJc w:val="left"/>
+      <w:pPr>
+        <w:ind w:left="4320" w:hanging="360"/>
+      </w:pPr>
+      <w:rPr>
+        <w:rFonts w:ascii="Wingdings" w:hAnsi="Wingdings" w:hint="default"/>
+      </w:rPr>
+    </w:lvl>
+    <w:lvl w:ilvl="6" w:tplc="08070001" w:tentative="1">
+      <w:start w:val="1"/>
+      <w:numFmt w:val="bullet"/>
+      <w:lvlText w:val=""/>
+      <w:lvlJc w:val="left"/>
+      <w:pPr>
+        <w:ind w:left="5040" w:hanging="360"/>
+      </w:pPr>
+      <w:rPr>
+        <w:rFonts w:ascii="Symbol" w:hAnsi="Symbol" w:hint="default"/>
+      </w:rPr>
+    </w:lvl>
+    <w:lvl w:ilvl="7" w:tplc="08070003" w:tentative="1">
+      <w:start w:val="1"/>
+      <w:numFmt w:val="bullet"/>
+      <w:lvlText w:val="o"/>
+      <w:lvlJc w:val="left"/>
+      <w:pPr>
+        <w:ind w:left="5760" w:hanging="360"/>
+      </w:pPr>
+      <w:rPr>
+        <w:rFonts w:ascii="Courier New" w:hAnsi="Courier New" w:cs="Courier New" w:hint="default"/>
+      </w:rPr>
+    </w:lvl>
+    <w:lvl w:ilvl="8" w:tplc="08070005" w:tentative="1">
+      <w:start w:val="1"/>
+      <w:numFmt w:val="bullet"/>
+      <w:lvlText w:val=""/>
+      <w:lvlJc w:val="left"/>
+      <w:pPr>
+        <w:ind w:left="6480" w:hanging="360"/>
+      </w:pPr>
+      <w:rPr>
+        <w:rFonts w:ascii="Wingdings" w:hAnsi="Wingdings" w:hint="default"/>
+      </w:rPr>
+    </w:lvl>
+  </w:abstractNum>
+  <w:abstractNum w:abstractNumId="23" w15:restartNumberingAfterBreak="0">
     <w:nsid w:val="644506AE"/>
     <w:multiLevelType w:val="hybridMultilevel"/>
     <w:tmpl w:val="E128477E"/>
@@ -17209,7 +17844,7 @@
       </w:pPr>
     </w:lvl>
   </w:abstractNum>
-  <w:abstractNum w:abstractNumId="22" w15:restartNumberingAfterBreak="0">
+  <w:abstractNum w:abstractNumId="24" w15:restartNumberingAfterBreak="0">
     <w:nsid w:val="69634CC9"/>
     <w:multiLevelType w:val="hybridMultilevel"/>
     <w:tmpl w:val="007CFF82"/>
@@ -17321,7 +17956,7 @@
       </w:rPr>
     </w:lvl>
   </w:abstractNum>
-  <w:abstractNum w:abstractNumId="23" w15:restartNumberingAfterBreak="0">
+  <w:abstractNum w:abstractNumId="25" w15:restartNumberingAfterBreak="0">
     <w:nsid w:val="702F11AA"/>
     <w:multiLevelType w:val="hybridMultilevel"/>
     <w:tmpl w:val="BF303FB2"/>
@@ -17434,7 +18069,120 @@
       </w:rPr>
     </w:lvl>
   </w:abstractNum>
-  <w:abstractNum w:abstractNumId="24" w15:restartNumberingAfterBreak="0">
+  <w:abstractNum w:abstractNumId="26" w15:restartNumberingAfterBreak="0">
+    <w:nsid w:val="703F7FDD"/>
+    <w:multiLevelType w:val="hybridMultilevel"/>
+    <w:tmpl w:val="1E0038F0"/>
+    <w:lvl w:ilvl="0" w:tplc="08070001">
+      <w:start w:val="1"/>
+      <w:numFmt w:val="bullet"/>
+      <w:lvlText w:val=""/>
+      <w:lvlJc w:val="left"/>
+      <w:pPr>
+        <w:ind w:left="720" w:hanging="360"/>
+      </w:pPr>
+      <w:rPr>
+        <w:rFonts w:ascii="Symbol" w:hAnsi="Symbol" w:hint="default"/>
+      </w:rPr>
+    </w:lvl>
+    <w:lvl w:ilvl="1" w:tplc="08070003" w:tentative="1">
+      <w:start w:val="1"/>
+      <w:numFmt w:val="bullet"/>
+      <w:lvlText w:val="o"/>
+      <w:lvlJc w:val="left"/>
+      <w:pPr>
+        <w:ind w:left="1440" w:hanging="360"/>
+      </w:pPr>
+      <w:rPr>
+        <w:rFonts w:ascii="Courier New" w:hAnsi="Courier New" w:cs="Courier New" w:hint="default"/>
+      </w:rPr>
+    </w:lvl>
+    <w:lvl w:ilvl="2" w:tplc="08070005" w:tentative="1">
+      <w:start w:val="1"/>
+      <w:numFmt w:val="bullet"/>
+      <w:lvlText w:val=""/>
+      <w:lvlJc w:val="left"/>
+      <w:pPr>
+        <w:ind w:left="2160" w:hanging="360"/>
+      </w:pPr>
+      <w:rPr>
+        <w:rFonts w:ascii="Wingdings" w:hAnsi="Wingdings" w:hint="default"/>
+      </w:rPr>
+    </w:lvl>
+    <w:lvl w:ilvl="3" w:tplc="08070001" w:tentative="1">
+      <w:start w:val="1"/>
+      <w:numFmt w:val="bullet"/>
+      <w:lvlText w:val=""/>
+      <w:lvlJc w:val="left"/>
+      <w:pPr>
+        <w:ind w:left="2880" w:hanging="360"/>
+      </w:pPr>
+      <w:rPr>
+        <w:rFonts w:ascii="Symbol" w:hAnsi="Symbol" w:hint="default"/>
+      </w:rPr>
+    </w:lvl>
+    <w:lvl w:ilvl="4" w:tplc="08070003" w:tentative="1">
+      <w:start w:val="1"/>
+      <w:numFmt w:val="bullet"/>
+      <w:lvlText w:val="o"/>
+      <w:lvlJc w:val="left"/>
+      <w:pPr>
+        <w:ind w:left="3600" w:hanging="360"/>
+      </w:pPr>
+      <w:rPr>
+        <w:rFonts w:ascii="Courier New" w:hAnsi="Courier New" w:cs="Courier New" w:hint="default"/>
+      </w:rPr>
+    </w:lvl>
+    <w:lvl w:ilvl="5" w:tplc="08070005" w:tentative="1">
+      <w:start w:val="1"/>
+      <w:numFmt w:val="bullet"/>
+      <w:lvlText w:val=""/>
+      <w:lvlJc w:val="left"/>
+      <w:pPr>
+        <w:ind w:left="4320" w:hanging="360"/>
+      </w:pPr>
+      <w:rPr>
+        <w:rFonts w:ascii="Wingdings" w:hAnsi="Wingdings" w:hint="default"/>
+      </w:rPr>
+    </w:lvl>
+    <w:lvl w:ilvl="6" w:tplc="08070001" w:tentative="1">
+      <w:start w:val="1"/>
+      <w:numFmt w:val="bullet"/>
+      <w:lvlText w:val=""/>
+      <w:lvlJc w:val="left"/>
+      <w:pPr>
+        <w:ind w:left="5040" w:hanging="360"/>
+      </w:pPr>
+      <w:rPr>
+        <w:rFonts w:ascii="Symbol" w:hAnsi="Symbol" w:hint="default"/>
+      </w:rPr>
+    </w:lvl>
+    <w:lvl w:ilvl="7" w:tplc="08070003" w:tentative="1">
+      <w:start w:val="1"/>
+      <w:numFmt w:val="bullet"/>
+      <w:lvlText w:val="o"/>
+      <w:lvlJc w:val="left"/>
+      <w:pPr>
+        <w:ind w:left="5760" w:hanging="360"/>
+      </w:pPr>
+      <w:rPr>
+        <w:rFonts w:ascii="Courier New" w:hAnsi="Courier New" w:cs="Courier New" w:hint="default"/>
+      </w:rPr>
+    </w:lvl>
+    <w:lvl w:ilvl="8" w:tplc="08070005" w:tentative="1">
+      <w:start w:val="1"/>
+      <w:numFmt w:val="bullet"/>
+      <w:lvlText w:val=""/>
+      <w:lvlJc w:val="left"/>
+      <w:pPr>
+        <w:ind w:left="6480" w:hanging="360"/>
+      </w:pPr>
+      <w:rPr>
+        <w:rFonts w:ascii="Wingdings" w:hAnsi="Wingdings" w:hint="default"/>
+      </w:rPr>
+    </w:lvl>
+  </w:abstractNum>
+  <w:abstractNum w:abstractNumId="27" w15:restartNumberingAfterBreak="0">
     <w:nsid w:val="732A7583"/>
     <w:multiLevelType w:val="hybridMultilevel"/>
     <w:tmpl w:val="53881D6C"/>
@@ -17549,7 +18297,7 @@
       </w:rPr>
     </w:lvl>
   </w:abstractNum>
-  <w:abstractNum w:abstractNumId="25" w15:restartNumberingAfterBreak="0">
+  <w:abstractNum w:abstractNumId="28" w15:restartNumberingAfterBreak="0">
     <w:nsid w:val="77F723DD"/>
     <w:multiLevelType w:val="hybridMultilevel"/>
     <w:tmpl w:val="F7308A84"/>
@@ -17635,7 +18383,7 @@
       </w:pPr>
     </w:lvl>
   </w:abstractNum>
-  <w:abstractNum w:abstractNumId="26" w15:restartNumberingAfterBreak="0">
+  <w:abstractNum w:abstractNumId="29" w15:restartNumberingAfterBreak="0">
     <w:nsid w:val="78E37273"/>
     <w:multiLevelType w:val="hybridMultilevel"/>
     <w:tmpl w:val="CBEA80F4"/>
@@ -17748,7 +18496,7 @@
       </w:rPr>
     </w:lvl>
   </w:abstractNum>
-  <w:abstractNum w:abstractNumId="27" w15:restartNumberingAfterBreak="0">
+  <w:abstractNum w:abstractNumId="30" w15:restartNumberingAfterBreak="0">
     <w:nsid w:val="7C9062BC"/>
     <w:multiLevelType w:val="hybridMultilevel"/>
     <w:tmpl w:val="12C4593A"/>
@@ -17838,19 +18586,19 @@
     <w:abstractNumId w:val="8"/>
   </w:num>
   <w:num w:numId="2" w16cid:durableId="885335915">
-    <w:abstractNumId w:val="12"/>
+    <w:abstractNumId w:val="13"/>
   </w:num>
   <w:num w:numId="3" w16cid:durableId="1541669708">
-    <w:abstractNumId w:val="21"/>
+    <w:abstractNumId w:val="23"/>
   </w:num>
   <w:num w:numId="4" w16cid:durableId="717050229">
-    <w:abstractNumId w:val="21"/>
+    <w:abstractNumId w:val="23"/>
     <w:lvlOverride w:ilvl="0">
       <w:startOverride w:val="1"/>
     </w:lvlOverride>
   </w:num>
   <w:num w:numId="5" w16cid:durableId="1799176839">
-    <w:abstractNumId w:val="18"/>
+    <w:abstractNumId w:val="19"/>
   </w:num>
   <w:num w:numId="6" w16cid:durableId="594873042">
     <w:abstractNumId w:val="1"/>
@@ -17859,22 +18607,22 @@
     <w:abstractNumId w:val="9"/>
   </w:num>
   <w:num w:numId="8" w16cid:durableId="607396363">
-    <w:abstractNumId w:val="14"/>
+    <w:abstractNumId w:val="15"/>
   </w:num>
   <w:num w:numId="9" w16cid:durableId="1142312446">
-    <w:abstractNumId w:val="19"/>
+    <w:abstractNumId w:val="20"/>
   </w:num>
   <w:num w:numId="10" w16cid:durableId="1515342826">
-    <w:abstractNumId w:val="21"/>
+    <w:abstractNumId w:val="23"/>
     <w:lvlOverride w:ilvl="0">
       <w:startOverride w:val="1"/>
     </w:lvlOverride>
   </w:num>
   <w:num w:numId="11" w16cid:durableId="1049841991">
-    <w:abstractNumId w:val="26"/>
+    <w:abstractNumId w:val="29"/>
   </w:num>
   <w:num w:numId="12" w16cid:durableId="1516575334">
-    <w:abstractNumId w:val="21"/>
+    <w:abstractNumId w:val="23"/>
     <w:lvlOverride w:ilvl="0">
       <w:startOverride w:val="1"/>
     </w:lvlOverride>
@@ -17907,28 +18655,28 @@
     <w:abstractNumId w:val="2"/>
   </w:num>
   <w:num w:numId="14" w16cid:durableId="1061753058">
-    <w:abstractNumId w:val="15"/>
+    <w:abstractNumId w:val="16"/>
   </w:num>
   <w:num w:numId="15" w16cid:durableId="165828512">
-    <w:abstractNumId w:val="16"/>
+    <w:abstractNumId w:val="17"/>
   </w:num>
   <w:num w:numId="16" w16cid:durableId="417019854">
-    <w:abstractNumId w:val="25"/>
+    <w:abstractNumId w:val="28"/>
   </w:num>
   <w:num w:numId="17" w16cid:durableId="878979182">
-    <w:abstractNumId w:val="23"/>
+    <w:abstractNumId w:val="25"/>
   </w:num>
   <w:num w:numId="18" w16cid:durableId="1861435208">
     <w:abstractNumId w:val="10"/>
   </w:num>
   <w:num w:numId="19" w16cid:durableId="1266380464">
-    <w:abstractNumId w:val="17"/>
+    <w:abstractNumId w:val="18"/>
   </w:num>
   <w:num w:numId="20" w16cid:durableId="1556695019">
-    <w:abstractNumId w:val="22"/>
+    <w:abstractNumId w:val="24"/>
   </w:num>
   <w:num w:numId="21" w16cid:durableId="1655598767">
-    <w:abstractNumId w:val="13"/>
+    <w:abstractNumId w:val="14"/>
   </w:num>
   <w:num w:numId="22" w16cid:durableId="9837577">
     <w:abstractNumId w:val="7"/>
@@ -17937,7 +18685,7 @@
     <w:abstractNumId w:val="11"/>
   </w:num>
   <w:num w:numId="24" w16cid:durableId="535698921">
-    <w:abstractNumId w:val="24"/>
+    <w:abstractNumId w:val="27"/>
   </w:num>
   <w:num w:numId="25" w16cid:durableId="2065251020">
     <w:abstractNumId w:val="6"/>
@@ -17955,10 +18703,19 @@
     <w:abstractNumId w:val="0"/>
   </w:num>
   <w:num w:numId="30" w16cid:durableId="618147510">
-    <w:abstractNumId w:val="20"/>
+    <w:abstractNumId w:val="21"/>
   </w:num>
   <w:num w:numId="31" w16cid:durableId="605967251">
-    <w:abstractNumId w:val="27"/>
+    <w:abstractNumId w:val="30"/>
+  </w:num>
+  <w:num w:numId="32" w16cid:durableId="1844471740">
+    <w:abstractNumId w:val="22"/>
+  </w:num>
+  <w:num w:numId="33" w16cid:durableId="77287800">
+    <w:abstractNumId w:val="12"/>
+  </w:num>
+  <w:num w:numId="34" w16cid:durableId="397020543">
+    <w:abstractNumId w:val="26"/>
   </w:num>
 </w:numbering>
 </file>
@@ -18380,7 +19137,6 @@
       <w:numPr>
         <w:numId w:val="27"/>
       </w:numPr>
-      <w:ind w:left="1134" w:hanging="1134"/>
       <w:outlineLvl w:val="0"/>
     </w:pPr>
     <w:rPr>
@@ -18406,7 +19162,6 @@
         <w:numId w:val="27"/>
       </w:numPr>
       <w:spacing w:before="200" w:after="120" w:line="240" w:lineRule="auto"/>
-      <w:ind w:left="1134" w:hanging="1134"/>
       <w:outlineLvl w:val="1"/>
     </w:pPr>
     <w:rPr>
@@ -18429,7 +19184,6 @@
         <w:numId w:val="27"/>
       </w:numPr>
       <w:spacing w:after="0"/>
-      <w:ind w:left="1134" w:hanging="1134"/>
       <w:outlineLvl w:val="2"/>
     </w:pPr>
     <w:rPr>
@@ -18451,7 +19205,6 @@
         <w:numId w:val="27"/>
       </w:numPr>
       <w:spacing w:after="0"/>
-      <w:ind w:left="1134" w:hanging="1134"/>
       <w:outlineLvl w:val="3"/>
     </w:pPr>
     <w:rPr>
@@ -18591,7 +19344,6 @@
   <w:style w:type="character" w:default="1" w:styleId="Absatz-Standardschriftart">
     <w:name w:val="Default Paragraph Font"/>
     <w:uiPriority w:val="1"/>
-    <w:semiHidden/>
     <w:unhideWhenUsed/>
   </w:style>
   <w:style w:type="table" w:default="1" w:styleId="NormaleTabelle">
@@ -19396,6 +20148,7 @@
     <w:rsid w:val="000600C7"/>
     <w:rsid w:val="000703D8"/>
     <w:rsid w:val="000B2324"/>
+    <w:rsid w:val="000B3150"/>
     <w:rsid w:val="000D26E5"/>
     <w:rsid w:val="00190C50"/>
     <w:rsid w:val="00246771"/>
@@ -19404,9 +20157,14 @@
     <w:rsid w:val="003601B1"/>
     <w:rsid w:val="00360BBA"/>
     <w:rsid w:val="003B45AB"/>
+    <w:rsid w:val="003C7BDE"/>
     <w:rsid w:val="00403232"/>
     <w:rsid w:val="00437634"/>
+    <w:rsid w:val="0045009C"/>
     <w:rsid w:val="004845FB"/>
+    <w:rsid w:val="0053372F"/>
+    <w:rsid w:val="0057538A"/>
+    <w:rsid w:val="005E4981"/>
     <w:rsid w:val="006019E5"/>
     <w:rsid w:val="006A23DE"/>
     <w:rsid w:val="00700172"/>
@@ -20112,17 +20870,120 @@
 </file>
 
 <file path=customXml/item1.xml><?xml version="1.0" encoding="utf-8"?>
-<p:properties xmlns:p="http://schemas.microsoft.com/office/2006/metadata/properties" xmlns:xsi="http://www.w3.org/2001/XMLSchema-instance" xmlns:pc="http://schemas.microsoft.com/office/infopath/2007/PartnerControls">
-  <documentManagement>
-    <lcf76f155ced4ddcb4097134ff3c332f xmlns="46eb9099-7dd6-4793-9b95-bd76d8cd2ac6">
-      <Terms xmlns="http://schemas.microsoft.com/office/infopath/2007/PartnerControls"/>
-    </lcf76f155ced4ddcb4097134ff3c332f>
-    <TaxCatchAll xmlns="b443b60d-c1ec-4166-a4bb-f67dccbf8c3d" xsi:nil="true"/>
-  </documentManagement>
-</p:properties>
+<b:Sources xmlns:b="http://schemas.openxmlformats.org/officeDocument/2006/bibliography" xmlns="http://schemas.openxmlformats.org/officeDocument/2006/bibliography" SelectedStyle="\APASixthEditionOfficeOnline.xsl" StyleName="APA" Version="6">
+  <b:Source>
+    <b:Tag>Hau25</b:Tag>
+    <b:SourceType>InternetSite</b:SourceType>
+    <b:Guid>{26DACEA0-3EC0-4493-BEA0-22169D9E5D88}</b:Guid>
+    <b:Title>Hauenstein</b:Title>
+    <b:Year>2025</b:Year>
+    <b:Author>
+      <b:Author>
+        <b:NameList>
+          <b:Person>
+            <b:Last>Hauenstein</b:Last>
+          </b:Person>
+        </b:NameList>
+      </b:Author>
+    </b:Author>
+    <b:Month>04</b:Month>
+    <b:Day>24</b:Day>
+    <b:URL>https://www.hauenstein-rafz.ch/de/pflanzenwelt/pflanzenportrait/zimmerpflanzen/Gruenlilie-Chlorophytum-comosum.php#:~:text=Die%20Grünlilie%20gilt%20als%20Schadstofffilter,gerne%20als%20Schlafzimmer-Pflanze%20genutzt.</b:URL>
+    <b:RefOrder>1</b:RefOrder>
+  </b:Source>
+  <b:Source>
+    <b:Tag>Pla25</b:Tag>
+    <b:SourceType>InternetSite</b:SourceType>
+    <b:Guid>{33A2F17C-02FD-4B99-A8B8-1DCCE8D13718}</b:Guid>
+    <b:Author>
+      <b:Author>
+        <b:NameList>
+          <b:Person>
+            <b:Last>Plantura</b:Last>
+          </b:Person>
+        </b:NameList>
+      </b:Author>
+    </b:Author>
+    <b:Title>Plantura</b:Title>
+    <b:Year>2025</b:Year>
+    <b:Month>04</b:Month>
+    <b:Day>24</b:Day>
+    <b:URL>https://www.plantura.garden/zimmerpflanzen/goldfruchtpalme/goldfruchtpalme-pflanzenportrait#:~:text=Die%20Goldfruchtpalme%2C%20auch%20Areca-Palme,auch%20in%20Hydrokultur%20gehalten%20werden.</b:URL>
+    <b:RefOrder>2</b:RefOrder>
+  </b:Source>
+  <b:Source>
+    <b:Tag>fee25</b:Tag>
+    <b:SourceType>InternetSite</b:SourceType>
+    <b:Guid>{F26318EE-430D-437F-962E-6DBB5B07F10D}</b:Guid>
+    <b:Author>
+      <b:Author>
+        <b:NameList>
+          <b:Person>
+            <b:Last>Feey</b:Last>
+          </b:Person>
+        </b:NameList>
+      </b:Author>
+    </b:Author>
+    <b:Title>Feey</b:Title>
+    <b:Year>2025</b:Year>
+    <b:Month>04</b:Month>
+    <b:Day>24</b:Day>
+    <b:URL>https://feey.ch/pages/philodendron</b:URL>
+    <b:RefOrder>3</b:RefOrder>
+  </b:Source>
+  <b:Source>
+    <b:Tag>gre25</b:Tag>
+    <b:SourceType>InternetSite</b:SourceType>
+    <b:Guid>{39E992FA-802B-49B4-BB54-97C2274206D4}</b:Guid>
+    <b:Author>
+      <b:Author>
+        <b:NameList>
+          <b:Person>
+            <b:Last>Greenmeup</b:Last>
+          </b:Person>
+        </b:NameList>
+      </b:Author>
+    </b:Author>
+    <b:Title>Greenmeup</b:Title>
+    <b:Year>2025</b:Year>
+    <b:Month>04</b:Month>
+    <b:Day>24</b:Day>
+    <b:URL>https://greenmeup.de/blogs/pflanzen/dracaena-drachenbaum#:~:text=Der%20Drachenbaum%20ist%20eine%20sehr,daher%20hervorragend%20als%20prächtige%20Solitärpflanze.</b:URL>
+    <b:RefOrder>4</b:RefOrder>
+  </b:Source>
+  <b:Source>
+    <b:Tag>viv25</b:Tag>
+    <b:SourceType>InternetSite</b:SourceType>
+    <b:Guid>{99FA2946-B0B4-48F3-B85B-715651EE6AF5}</b:Guid>
+    <b:Author>
+      <b:Author>
+        <b:NameList>
+          <b:Person>
+            <b:Last>Vivanno</b:Last>
+          </b:Person>
+        </b:NameList>
+      </b:Author>
+    </b:Author>
+    <b:Title>Vivanno</b:Title>
+    <b:Year>2025</b:Year>
+    <b:Month>04</b:Month>
+    <b:Day>24</b:Day>
+    <b:URL>https://www.vivanno.de/journal/ratgeber/schefflera-strahlenaralie-pflanzen-pflegen-und-vermehren</b:URL>
+    <b:RefOrder>5</b:RefOrder>
+  </b:Source>
+</b:Sources>
 </file>
 
 <file path=customXml/item2.xml><?xml version="1.0" encoding="utf-8"?>
+<?mso-contentType ?>
+<FormTemplates xmlns="http://schemas.microsoft.com/sharepoint/v3/contenttype/forms">
+  <Display>DocumentLibraryForm</Display>
+  <Edit>DocumentLibraryForm</Edit>
+  <New>DocumentLibraryForm</New>
+</FormTemplates>
+</file>
+
+<file path=customXml/item3.xml><?xml version="1.0" encoding="utf-8"?>
 <ct:contentTypeSchema xmlns:ct="http://schemas.microsoft.com/office/2006/metadata/contentType" xmlns:ma="http://schemas.microsoft.com/office/2006/metadata/properties/metaAttributes" ct:_="" ma:_="" ma:contentTypeName="Dokument" ma:contentTypeID="0x010100A126817EE653F44FB580535BAFF71B76" ma:contentTypeVersion="13" ma:contentTypeDescription="Ein neues Dokument erstellen." ma:contentTypeScope="" ma:versionID="b7f64dff3cf3c9b1ec125c71c5c5b863">
   <xsd:schema xmlns:xsd="http://www.w3.org/2001/XMLSchema" xmlns:xs="http://www.w3.org/2001/XMLSchema" xmlns:p="http://schemas.microsoft.com/office/2006/metadata/properties" xmlns:ns2="46eb9099-7dd6-4793-9b95-bd76d8cd2ac6" xmlns:ns3="b443b60d-c1ec-4166-a4bb-f67dccbf8c3d" targetNamespace="http://schemas.microsoft.com/office/2006/metadata/properties" ma:root="true" ma:fieldsID="2480804df4774d270e3faabea5cfcca2" ns2:_="" ns3:_="">
     <xsd:import namespace="46eb9099-7dd6-4793-9b95-bd76d8cd2ac6"/>
@@ -20329,132 +21190,34 @@
 </ct:contentTypeSchema>
 </file>
 
-<file path=customXml/item3.xml><?xml version="1.0" encoding="utf-8"?>
-<?mso-contentType ?>
-<FormTemplates xmlns="http://schemas.microsoft.com/sharepoint/v3/contenttype/forms">
-  <Display>DocumentLibraryForm</Display>
-  <Edit>DocumentLibraryForm</Edit>
-  <New>DocumentLibraryForm</New>
-</FormTemplates>
-</file>
-
 <file path=customXml/item4.xml><?xml version="1.0" encoding="utf-8"?>
-<b:Sources xmlns:b="http://schemas.openxmlformats.org/officeDocument/2006/bibliography" xmlns="http://schemas.openxmlformats.org/officeDocument/2006/bibliography" SelectedStyle="\APASixthEditionOfficeOnline.xsl" StyleName="APA" Version="6">
-  <b:Source>
-    <b:Tag>Hau25</b:Tag>
-    <b:SourceType>InternetSite</b:SourceType>
-    <b:Guid>{26DACEA0-3EC0-4493-BEA0-22169D9E5D88}</b:Guid>
-    <b:Title>Hauenstein</b:Title>
-    <b:Year>2025</b:Year>
-    <b:Author>
-      <b:Author>
-        <b:NameList>
-          <b:Person>
-            <b:Last>Hauenstein</b:Last>
-          </b:Person>
-        </b:NameList>
-      </b:Author>
-    </b:Author>
-    <b:Month>04</b:Month>
-    <b:Day>24</b:Day>
-    <b:URL>https://www.hauenstein-rafz.ch/de/pflanzenwelt/pflanzenportrait/zimmerpflanzen/Gruenlilie-Chlorophytum-comosum.php#:~:text=Die%20Grünlilie%20gilt%20als%20Schadstofffilter,gerne%20als%20Schlafzimmer-Pflanze%20genutzt.</b:URL>
-    <b:RefOrder>1</b:RefOrder>
-  </b:Source>
-  <b:Source>
-    <b:Tag>Pla25</b:Tag>
-    <b:SourceType>InternetSite</b:SourceType>
-    <b:Guid>{33A2F17C-02FD-4B99-A8B8-1DCCE8D13718}</b:Guid>
-    <b:Author>
-      <b:Author>
-        <b:NameList>
-          <b:Person>
-            <b:Last>Plantura</b:Last>
-          </b:Person>
-        </b:NameList>
-      </b:Author>
-    </b:Author>
-    <b:Title>Plantura</b:Title>
-    <b:Year>2025</b:Year>
-    <b:Month>04</b:Month>
-    <b:Day>24</b:Day>
-    <b:URL>https://www.plantura.garden/zimmerpflanzen/goldfruchtpalme/goldfruchtpalme-pflanzenportrait#:~:text=Die%20Goldfruchtpalme%2C%20auch%20Areca-Palme,auch%20in%20Hydrokultur%20gehalten%20werden.</b:URL>
-    <b:RefOrder>2</b:RefOrder>
-  </b:Source>
-  <b:Source>
-    <b:Tag>fee25</b:Tag>
-    <b:SourceType>InternetSite</b:SourceType>
-    <b:Guid>{F26318EE-430D-437F-962E-6DBB5B07F10D}</b:Guid>
-    <b:Author>
-      <b:Author>
-        <b:NameList>
-          <b:Person>
-            <b:Last>Feey</b:Last>
-          </b:Person>
-        </b:NameList>
-      </b:Author>
-    </b:Author>
-    <b:Title>Feey</b:Title>
-    <b:Year>2025</b:Year>
-    <b:Month>04</b:Month>
-    <b:Day>24</b:Day>
-    <b:URL>https://feey.ch/pages/philodendron</b:URL>
-    <b:RefOrder>3</b:RefOrder>
-  </b:Source>
-  <b:Source>
-    <b:Tag>gre25</b:Tag>
-    <b:SourceType>InternetSite</b:SourceType>
-    <b:Guid>{39E992FA-802B-49B4-BB54-97C2274206D4}</b:Guid>
-    <b:Author>
-      <b:Author>
-        <b:NameList>
-          <b:Person>
-            <b:Last>Greenmeup</b:Last>
-          </b:Person>
-        </b:NameList>
-      </b:Author>
-    </b:Author>
-    <b:Title>Greenmeup</b:Title>
-    <b:Year>2025</b:Year>
-    <b:Month>04</b:Month>
-    <b:Day>24</b:Day>
-    <b:URL>https://greenmeup.de/blogs/pflanzen/dracaena-drachenbaum#:~:text=Der%20Drachenbaum%20ist%20eine%20sehr,daher%20hervorragend%20als%20prächtige%20Solitärpflanze.</b:URL>
-    <b:RefOrder>4</b:RefOrder>
-  </b:Source>
-  <b:Source>
-    <b:Tag>viv25</b:Tag>
-    <b:SourceType>InternetSite</b:SourceType>
-    <b:Guid>{99FA2946-B0B4-48F3-B85B-715651EE6AF5}</b:Guid>
-    <b:Author>
-      <b:Author>
-        <b:NameList>
-          <b:Person>
-            <b:Last>Vivanno</b:Last>
-          </b:Person>
-        </b:NameList>
-      </b:Author>
-    </b:Author>
-    <b:Title>Vivanno</b:Title>
-    <b:Year>2025</b:Year>
-    <b:Month>04</b:Month>
-    <b:Day>24</b:Day>
-    <b:URL>https://www.vivanno.de/journal/ratgeber/schefflera-strahlenaralie-pflanzen-pflegen-und-vermehren</b:URL>
-    <b:RefOrder>5</b:RefOrder>
-  </b:Source>
-</b:Sources>
+<p:properties xmlns:p="http://schemas.microsoft.com/office/2006/metadata/properties" xmlns:xsi="http://www.w3.org/2001/XMLSchema-instance" xmlns:pc="http://schemas.microsoft.com/office/infopath/2007/PartnerControls">
+  <documentManagement>
+    <lcf76f155ced4ddcb4097134ff3c332f xmlns="46eb9099-7dd6-4793-9b95-bd76d8cd2ac6">
+      <Terms xmlns="http://schemas.microsoft.com/office/infopath/2007/PartnerControls"/>
+    </lcf76f155ced4ddcb4097134ff3c332f>
+    <TaxCatchAll xmlns="b443b60d-c1ec-4166-a4bb-f67dccbf8c3d" xsi:nil="true"/>
+  </documentManagement>
+</p:properties>
 </file>
 
 <file path=customXml/itemProps1.xml><?xml version="1.0" encoding="utf-8"?>
-<ds:datastoreItem xmlns:ds="http://schemas.openxmlformats.org/officeDocument/2006/customXml" ds:itemID="{CBA37030-E913-4E37-A03C-881271D4064D}">
+<ds:datastoreItem xmlns:ds="http://schemas.openxmlformats.org/officeDocument/2006/customXml" ds:itemID="{ADB27D59-2543-409B-8378-37B378B19273}">
   <ds:schemaRefs>
-    <ds:schemaRef ds:uri="http://schemas.microsoft.com/office/2006/metadata/properties"/>
-    <ds:schemaRef ds:uri="http://schemas.microsoft.com/office/infopath/2007/PartnerControls"/>
-    <ds:schemaRef ds:uri="46eb9099-7dd6-4793-9b95-bd76d8cd2ac6"/>
-    <ds:schemaRef ds:uri="b443b60d-c1ec-4166-a4bb-f67dccbf8c3d"/>
+    <ds:schemaRef ds:uri="http://schemas.openxmlformats.org/officeDocument/2006/bibliography"/>
   </ds:schemaRefs>
 </ds:datastoreItem>
 </file>
 
 <file path=customXml/itemProps2.xml><?xml version="1.0" encoding="utf-8"?>
+<ds:datastoreItem xmlns:ds="http://schemas.openxmlformats.org/officeDocument/2006/customXml" ds:itemID="{0494ADC6-6FDC-4384-9E53-3B9C03EA5998}">
+  <ds:schemaRefs>
+    <ds:schemaRef ds:uri="http://schemas.microsoft.com/sharepoint/v3/contenttype/forms"/>
+  </ds:schemaRefs>
+</ds:datastoreItem>
+</file>
+
+<file path=customXml/itemProps3.xml><?xml version="1.0" encoding="utf-8"?>
 <ds:datastoreItem xmlns:ds="http://schemas.openxmlformats.org/officeDocument/2006/customXml" ds:itemID="{058073D4-FBF0-43EB-8D08-61D662B48D75}">
   <ds:schemaRefs>
     <ds:schemaRef ds:uri="http://schemas.microsoft.com/office/2006/metadata/contentType"/>
@@ -20473,18 +21236,13 @@
 </ds:datastoreItem>
 </file>
 
-<file path=customXml/itemProps3.xml><?xml version="1.0" encoding="utf-8"?>
-<ds:datastoreItem xmlns:ds="http://schemas.openxmlformats.org/officeDocument/2006/customXml" ds:itemID="{0494ADC6-6FDC-4384-9E53-3B9C03EA5998}">
+<file path=customXml/itemProps4.xml><?xml version="1.0" encoding="utf-8"?>
+<ds:datastoreItem xmlns:ds="http://schemas.openxmlformats.org/officeDocument/2006/customXml" ds:itemID="{CBA37030-E913-4E37-A03C-881271D4064D}">
   <ds:schemaRefs>
-    <ds:schemaRef ds:uri="http://schemas.microsoft.com/sharepoint/v3/contenttype/forms"/>
-  </ds:schemaRefs>
-</ds:datastoreItem>
-</file>
-
-<file path=customXml/itemProps4.xml><?xml version="1.0" encoding="utf-8"?>
-<ds:datastoreItem xmlns:ds="http://schemas.openxmlformats.org/officeDocument/2006/customXml" ds:itemID="{ADB27D59-2543-409B-8378-37B378B19273}">
-  <ds:schemaRefs>
-    <ds:schemaRef ds:uri="http://schemas.openxmlformats.org/officeDocument/2006/bibliography"/>
+    <ds:schemaRef ds:uri="http://schemas.microsoft.com/office/2006/metadata/properties"/>
+    <ds:schemaRef ds:uri="http://schemas.microsoft.com/office/infopath/2007/PartnerControls"/>
+    <ds:schemaRef ds:uri="46eb9099-7dd6-4793-9b95-bd76d8cd2ac6"/>
+    <ds:schemaRef ds:uri="b443b60d-c1ec-4166-a4bb-f67dccbf8c3d"/>
   </ds:schemaRefs>
 </ds:datastoreItem>
 </file>
</xml_diff>